<commit_message>
Create Postman testing for API
</commit_message>
<xml_diff>
--- a/asset/Báo cáo ĐỒ ÁN TỐT NGHIỆP.docx
+++ b/asset/Báo cáo ĐỒ ÁN TỐT NGHIỆP.docx
@@ -1,6 +1,6 @@
 
 <file path=word/document.xml><?xml version="1.0" encoding="utf-8"?>
-<w:document xmlns:wpc="http://schemas.microsoft.com/office/word/2010/wordprocessingCanvas" xmlns:mc="http://schemas.openxmlformats.org/markup-compatibility/2006" xmlns:o="urn:schemas-microsoft-com:office:office" xmlns:r="http://schemas.openxmlformats.org/officeDocument/2006/relationships" xmlns:m="http://schemas.openxmlformats.org/officeDocument/2006/math" xmlns:v="urn:schemas-microsoft-com:vml" xmlns:wp14="http://schemas.microsoft.com/office/word/2010/wordprocessingDrawing" xmlns:wp="http://schemas.openxmlformats.org/drawingml/2006/wordprocessingDrawing" xmlns:w10="urn:schemas-microsoft-com:office:word" xmlns:w="http://schemas.openxmlformats.org/wordprocessingml/2006/main" xmlns:w14="http://schemas.microsoft.com/office/word/2010/wordml" xmlns:w15="http://schemas.microsoft.com/office/word/2012/wordml" xmlns:wpg="http://schemas.microsoft.com/office/word/2010/wordprocessingGroup" xmlns:wpi="http://schemas.microsoft.com/office/word/2010/wordprocessingInk" xmlns:wne="http://schemas.microsoft.com/office/word/2006/wordml" xmlns:wps="http://schemas.microsoft.com/office/word/2010/wordprocessingShape" mc:Ignorable="w14 w15 wp14">
+<w:document xmlns:wpc="http://schemas.microsoft.com/office/word/2010/wordprocessingCanvas" xmlns:cx="http://schemas.microsoft.com/office/drawing/2014/chartex" xmlns:cx1="http://schemas.microsoft.com/office/drawing/2015/9/8/chartex" xmlns:cx2="http://schemas.microsoft.com/office/drawing/2015/10/21/chartex" xmlns:cx3="http://schemas.microsoft.com/office/drawing/2016/5/9/chartex" xmlns:cx4="http://schemas.microsoft.com/office/drawing/2016/5/10/chartex" xmlns:cx5="http://schemas.microsoft.com/office/drawing/2016/5/11/chartex" xmlns:cx6="http://schemas.microsoft.com/office/drawing/2016/5/12/chartex" xmlns:cx7="http://schemas.microsoft.com/office/drawing/2016/5/13/chartex" xmlns:cx8="http://schemas.microsoft.com/office/drawing/2016/5/14/chartex" xmlns:mc="http://schemas.openxmlformats.org/markup-compatibility/2006" xmlns:aink="http://schemas.microsoft.com/office/drawing/2016/ink" xmlns:am3d="http://schemas.microsoft.com/office/drawing/2017/model3d" xmlns:o="urn:schemas-microsoft-com:office:office" xmlns:r="http://schemas.openxmlformats.org/officeDocument/2006/relationships" xmlns:m="http://schemas.openxmlformats.org/officeDocument/2006/math" xmlns:v="urn:schemas-microsoft-com:vml" xmlns:wp14="http://schemas.microsoft.com/office/word/2010/wordprocessingDrawing" xmlns:wp="http://schemas.openxmlformats.org/drawingml/2006/wordprocessingDrawing" xmlns:w10="urn:schemas-microsoft-com:office:word" xmlns:w="http://schemas.openxmlformats.org/wordprocessingml/2006/main" xmlns:w14="http://schemas.microsoft.com/office/word/2010/wordml" xmlns:w15="http://schemas.microsoft.com/office/word/2012/wordml" xmlns:w16cex="http://schemas.microsoft.com/office/word/2018/wordml/cex" xmlns:w16cid="http://schemas.microsoft.com/office/word/2016/wordml/cid" xmlns:w16="http://schemas.microsoft.com/office/word/2018/wordml" xmlns:w16se="http://schemas.microsoft.com/office/word/2015/wordml/symex" xmlns:wpg="http://schemas.microsoft.com/office/word/2010/wordprocessingGroup" xmlns:wpi="http://schemas.microsoft.com/office/word/2010/wordprocessingInk" xmlns:wne="http://schemas.microsoft.com/office/word/2006/wordml" xmlns:wps="http://schemas.microsoft.com/office/word/2010/wordprocessingShape" mc:Ignorable="w14 w15 w16se w16cid w16 w16cex wp14">
   <w:body>
     <w:p>
       <w:pPr>
@@ -369,29 +369,7 @@
           <w:sz w:val="26"/>
           <w:szCs w:val="26"/>
         </w:rPr>
-        <w:t xml:space="preserve">ĐỒ </w:t>
-      </w:r>
-      <w:proofErr w:type="gramStart"/>
-      <w:r>
-        <w:rPr>
-          <w:rFonts w:eastAsia="Times New Roman" w:cs="Times New Roman"/>
-          <w:b/>
-          <w:bCs/>
-          <w:sz w:val="26"/>
-          <w:szCs w:val="26"/>
-        </w:rPr>
-        <w:t>ÁN</w:t>
-      </w:r>
-      <w:proofErr w:type="gramEnd"/>
-      <w:r>
-        <w:rPr>
-          <w:rFonts w:eastAsia="Times New Roman" w:cs="Times New Roman"/>
-          <w:b/>
-          <w:bCs/>
-          <w:sz w:val="26"/>
-          <w:szCs w:val="26"/>
-        </w:rPr>
-        <w:t xml:space="preserve"> TỐT NGHIỆP</w:t>
+        <w:t>ĐỒ ÁN TỐT NGHIỆP</w:t>
       </w:r>
     </w:p>
     <w:p>
@@ -2153,8 +2131,6 @@
         </w:rPr>
         <w:fldChar w:fldCharType="end"/>
       </w:r>
-      <w:bookmarkStart w:id="0" w:name="_GoBack"/>
-      <w:bookmarkEnd w:id="0"/>
     </w:p>
     <w:p>
       <w:pPr>
@@ -2179,14 +2155,14 @@
       <w:pPr>
         <w:pStyle w:val="Head"/>
       </w:pPr>
-      <w:bookmarkStart w:id="1" w:name="_Toc53317153"/>
-      <w:bookmarkStart w:id="2" w:name="_Toc53331160"/>
+      <w:bookmarkStart w:id="0" w:name="_Toc53317153"/>
+      <w:bookmarkStart w:id="1" w:name="_Toc53331160"/>
       <w:r>
         <w:lastRenderedPageBreak/>
         <w:t>MỞ ĐẦU</w:t>
       </w:r>
+      <w:bookmarkEnd w:id="0"/>
       <w:bookmarkEnd w:id="1"/>
-      <w:bookmarkEnd w:id="2"/>
     </w:p>
     <w:p>
       <w:pPr>
@@ -2211,8 +2187,8 @@
       <w:pPr>
         <w:pStyle w:val="Title1"/>
       </w:pPr>
-      <w:bookmarkStart w:id="3" w:name="_Toc53317154"/>
-      <w:bookmarkStart w:id="4" w:name="_Toc53331161"/>
+      <w:bookmarkStart w:id="2" w:name="_Toc53317154"/>
+      <w:bookmarkStart w:id="3" w:name="_Toc53331161"/>
       <w:r>
         <w:lastRenderedPageBreak/>
         <w:t>G</w:t>
@@ -2226,87 +2202,87 @@
       <w:r>
         <w:t>ới thiệu đề tài</w:t>
       </w:r>
+      <w:bookmarkEnd w:id="2"/>
       <w:bookmarkEnd w:id="3"/>
+    </w:p>
+    <w:p>
+      <w:pPr>
+        <w:pStyle w:val="Title2"/>
+      </w:pPr>
+      <w:bookmarkStart w:id="4" w:name="_Toc53317155"/>
+      <w:bookmarkStart w:id="5" w:name="_Toc53331162"/>
+      <w:r>
+        <w:t>Ý tưởng đề tài</w:t>
+      </w:r>
+      <w:bookmarkStart w:id="6" w:name="_Toc53317156"/>
       <w:bookmarkEnd w:id="4"/>
-    </w:p>
-    <w:p>
-      <w:pPr>
-        <w:pStyle w:val="Title2"/>
-      </w:pPr>
-      <w:bookmarkStart w:id="5" w:name="_Toc53317155"/>
-      <w:bookmarkStart w:id="6" w:name="_Toc53331162"/>
-      <w:r>
-        <w:t>Ý tưởng đề tài</w:t>
-      </w:r>
-      <w:bookmarkStart w:id="7" w:name="_Toc53317156"/>
       <w:bookmarkEnd w:id="5"/>
       <w:bookmarkEnd w:id="6"/>
+    </w:p>
+    <w:p>
+      <w:pPr>
+        <w:pStyle w:val="Title2"/>
+      </w:pPr>
+      <w:bookmarkStart w:id="7" w:name="_Toc53317157"/>
+      <w:bookmarkStart w:id="8" w:name="_Toc53331163"/>
+      <w:r>
+        <w:t>Mô tả đề tài</w:t>
+      </w:r>
       <w:bookmarkEnd w:id="7"/>
+      <w:bookmarkEnd w:id="8"/>
+    </w:p>
+    <w:p>
+      <w:pPr>
+        <w:pStyle w:val="p"/>
+      </w:pPr>
+      <w:r>
+        <w:t xml:space="preserve">Hệ thống website bán các thiết bị phần cứng, linh kiện cho máy tính và các đồ dùng công nghệ online và có thể mở rộng để bán được nhiều mặt hàng khác. </w:t>
+      </w:r>
+    </w:p>
+    <w:p>
+      <w:pPr>
+        <w:pStyle w:val="p"/>
+      </w:pPr>
+      <w:r>
+        <w:t xml:space="preserve">Website sử dụng framework Django của ngôn ngữ Python để xây dựng cấu trúc của web, tạo các </w:t>
+      </w:r>
+      <w:r>
+        <w:t>API</w:t>
+      </w:r>
+      <w:r>
+        <w:t xml:space="preserve"> và trang admin cơ bản.</w:t>
+      </w:r>
+      <w:r>
+        <w:t xml:space="preserve"> </w:t>
+      </w:r>
+      <w:r>
+        <w:t xml:space="preserve">Để lưu trữ dữ liệu, hệ thống sử dụng hệ quản trị cơ sở dữ liệu MySQL. </w:t>
+      </w:r>
+      <w:r>
+        <w:t xml:space="preserve">Website chủ yếu phục vụ cho 3 đối tượng chính là khách hàng, nhân viên và quản trị viên. </w:t>
+      </w:r>
     </w:p>
     <w:p>
       <w:pPr>
         <w:pStyle w:val="Title2"/>
       </w:pPr>
-      <w:bookmarkStart w:id="8" w:name="_Toc53317157"/>
-      <w:bookmarkStart w:id="9" w:name="_Toc53331163"/>
-      <w:r>
-        <w:t>Mô tả đề tài</w:t>
-      </w:r>
-      <w:bookmarkEnd w:id="8"/>
+      <w:bookmarkStart w:id="9" w:name="_Toc53317158"/>
+      <w:bookmarkStart w:id="10" w:name="_Toc53331164"/>
+      <w:r>
+        <w:t>Công nghệ sử dụng</w:t>
+      </w:r>
       <w:bookmarkEnd w:id="9"/>
-    </w:p>
-    <w:p>
-      <w:pPr>
-        <w:pStyle w:val="p"/>
-      </w:pPr>
-      <w:r>
-        <w:t xml:space="preserve">Hệ thống website bán các thiết bị phần cứng, linh kiện cho máy tính và các đồ dùng công nghệ online và có thể mở rộng để bán được nhiều mặt hàng khác. </w:t>
-      </w:r>
-    </w:p>
-    <w:p>
-      <w:pPr>
-        <w:pStyle w:val="p"/>
-      </w:pPr>
-      <w:r>
-        <w:t xml:space="preserve">Website sử dụng framework Django của ngôn ngữ Python để xây dựng cấu trúc của web, tạo các </w:t>
-      </w:r>
-      <w:r>
-        <w:t>API</w:t>
-      </w:r>
-      <w:r>
-        <w:t xml:space="preserve"> và trang admin cơ bản.</w:t>
-      </w:r>
-      <w:r>
-        <w:t xml:space="preserve"> </w:t>
-      </w:r>
-      <w:r>
-        <w:t xml:space="preserve">Để lưu trữ dữ liệu, hệ thống sử dụng hệ quản trị cơ sở dữ liệu MySQL. </w:t>
-      </w:r>
-      <w:r>
-        <w:t xml:space="preserve">Website chủ yếu phục vụ cho 3 đối tượng chính là khách hàng, nhân viên và quản trị viên. </w:t>
-      </w:r>
-    </w:p>
-    <w:p>
-      <w:pPr>
-        <w:pStyle w:val="Title2"/>
-      </w:pPr>
-      <w:bookmarkStart w:id="10" w:name="_Toc53317158"/>
-      <w:bookmarkStart w:id="11" w:name="_Toc53331164"/>
-      <w:r>
-        <w:t>Công nghệ sử dụng</w:t>
-      </w:r>
       <w:bookmarkEnd w:id="10"/>
+    </w:p>
+    <w:p>
+      <w:pPr>
+        <w:pStyle w:val="Title3"/>
+      </w:pPr>
+      <w:bookmarkStart w:id="11" w:name="_Toc53331165"/>
+      <w:r>
+        <w:t>Framework Django</w:t>
+      </w:r>
       <w:bookmarkEnd w:id="11"/>
-    </w:p>
-    <w:p>
-      <w:pPr>
-        <w:pStyle w:val="Title3"/>
-      </w:pPr>
-      <w:bookmarkStart w:id="12" w:name="_Toc53331165"/>
-      <w:r>
-        <w:t>Framework Django</w:t>
-      </w:r>
-      <w:bookmarkEnd w:id="12"/>
     </w:p>
     <w:p>
       <w:pPr>
@@ -2406,11 +2382,11 @@
       <w:pPr>
         <w:pStyle w:val="Title3"/>
       </w:pPr>
-      <w:bookmarkStart w:id="13" w:name="_Toc53331166"/>
+      <w:bookmarkStart w:id="12" w:name="_Toc53331166"/>
       <w:r>
         <w:t>MySQL Database</w:t>
       </w:r>
-      <w:bookmarkEnd w:id="13"/>
+      <w:bookmarkEnd w:id="12"/>
     </w:p>
     <w:p>
       <w:pPr>
@@ -2437,69 +2413,53 @@
       <w:pPr>
         <w:pStyle w:val="Title2"/>
       </w:pPr>
-      <w:bookmarkStart w:id="14" w:name="_Toc53317159"/>
-      <w:bookmarkStart w:id="15" w:name="_Toc53331167"/>
+      <w:bookmarkStart w:id="13" w:name="_Toc53317159"/>
+      <w:bookmarkStart w:id="14" w:name="_Toc53331167"/>
+      <w:bookmarkEnd w:id="13"/>
       <w:bookmarkEnd w:id="14"/>
+    </w:p>
+    <w:p>
+      <w:pPr>
+        <w:pStyle w:val="Title1"/>
+      </w:pPr>
+      <w:bookmarkStart w:id="15" w:name="_Toc53317160"/>
+      <w:bookmarkStart w:id="16" w:name="_Toc53331168"/>
+      <w:r>
+        <w:t xml:space="preserve">Phân </w:t>
+      </w:r>
+      <w:r>
+        <w:t>tích thiết kế</w:t>
+      </w:r>
+      <w:r>
+        <w:t xml:space="preserve"> hệ thống</w:t>
+      </w:r>
       <w:bookmarkEnd w:id="15"/>
-    </w:p>
-    <w:p>
-      <w:pPr>
-        <w:pStyle w:val="Title1"/>
-      </w:pPr>
-      <w:bookmarkStart w:id="16" w:name="_Toc53317160"/>
-      <w:bookmarkStart w:id="17" w:name="_Toc53331168"/>
-      <w:r>
-        <w:t xml:space="preserve">Phân </w:t>
-      </w:r>
-      <w:r>
-        <w:t>tích thiết kế</w:t>
-      </w:r>
-      <w:r>
-        <w:t xml:space="preserve"> hệ thống</w:t>
-      </w:r>
       <w:bookmarkEnd w:id="16"/>
+    </w:p>
+    <w:p>
+      <w:pPr>
+        <w:pStyle w:val="Title2"/>
+      </w:pPr>
+      <w:bookmarkStart w:id="17" w:name="_Toc53317161"/>
+      <w:bookmarkStart w:id="18" w:name="_Toc53331169"/>
+      <w:r>
+        <w:t>Đặc tả yêu cầu</w:t>
+      </w:r>
       <w:bookmarkEnd w:id="17"/>
-    </w:p>
-    <w:p>
-      <w:pPr>
-        <w:pStyle w:val="Title2"/>
-      </w:pPr>
-      <w:bookmarkStart w:id="18" w:name="_Toc53317161"/>
-      <w:bookmarkStart w:id="19" w:name="_Toc53331169"/>
-      <w:r>
-        <w:t>Đặc tả yêu cầu</w:t>
-      </w:r>
       <w:bookmarkEnd w:id="18"/>
-      <w:bookmarkEnd w:id="19"/>
     </w:p>
     <w:p>
       <w:pPr>
         <w:pStyle w:val="p"/>
       </w:pPr>
       <w:r>
-        <w:t xml:space="preserve">Xây dựng hệ thống website bán hàng online (High-end PC và Gaming gear). Hệ thống cho phép khách hàng truy cập website để xem các mặt hàng, sản phẩm và chọn đặt mua các sản phẩm </w:t>
-      </w:r>
-      <w:proofErr w:type="gramStart"/>
-      <w:r>
-        <w:t>theo</w:t>
-      </w:r>
-      <w:proofErr w:type="gramEnd"/>
-      <w:r>
-        <w:t xml:space="preserve"> nhu cầu. Hệ thống cung cấp các chức năng quản lý về sản phẩm, loại sản phẩm, đơn hàng</w:t>
+        <w:t>Xây dựng hệ thống website bán hàng online (High-end PC và Gaming gear). Hệ thống cho phép khách hàng truy cập website để xem các mặt hàng, sản phẩm và chọn đặt mua các sản phẩm theo nhu cầu. Hệ thống cung cấp các chức năng quản lý về sản phẩm, loại sản phẩm, đơn hàng</w:t>
       </w:r>
       <w:r>
         <w:t>, tài khoản nhân viên</w:t>
       </w:r>
       <w:r>
-        <w:t xml:space="preserve"> cho quản trị viên, </w:t>
-      </w:r>
-      <w:proofErr w:type="gramStart"/>
-      <w:r>
-        <w:t>chủ</w:t>
-      </w:r>
-      <w:proofErr w:type="gramEnd"/>
-      <w:r>
-        <w:t xml:space="preserve"> sở hữu website</w:t>
+        <w:t xml:space="preserve"> cho quản trị viên, chủ sở hữu website</w:t>
       </w:r>
       <w:r>
         <w:t>.</w:t>
@@ -2734,13 +2694,13 @@
       <w:pPr>
         <w:pStyle w:val="Title2"/>
       </w:pPr>
-      <w:bookmarkStart w:id="20" w:name="_Toc53317162"/>
-      <w:bookmarkStart w:id="21" w:name="_Toc53331170"/>
+      <w:bookmarkStart w:id="19" w:name="_Toc53317162"/>
+      <w:bookmarkStart w:id="20" w:name="_Toc53331170"/>
       <w:r>
         <w:t>Sơ đồ Use case</w:t>
       </w:r>
+      <w:bookmarkEnd w:id="19"/>
       <w:bookmarkEnd w:id="20"/>
-      <w:bookmarkEnd w:id="21"/>
     </w:p>
     <w:p>
       <w:pPr>
@@ -2751,31 +2711,68 @@
           <w:noProof/>
         </w:rPr>
         <w:lastRenderedPageBreak/>
-        <w:pict w14:anchorId="59AEEA4D">
-          <v:shapetype id="_x0000_t75" coordsize="21600,21600" o:spt="75" o:preferrelative="t" path="m@4@5l@4@11@9@11@9@5xe" filled="f" stroked="f">
-            <v:stroke joinstyle="miter"/>
-            <v:formulas>
-              <v:f eqn="if lineDrawn pixelLineWidth 0"/>
-              <v:f eqn="sum @0 1 0"/>
-              <v:f eqn="sum 0 0 @1"/>
-              <v:f eqn="prod @2 1 2"/>
-              <v:f eqn="prod @3 21600 pixelWidth"/>
-              <v:f eqn="prod @3 21600 pixelHeight"/>
-              <v:f eqn="sum @0 0 1"/>
-              <v:f eqn="prod @6 1 2"/>
-              <v:f eqn="prod @7 21600 pixelWidth"/>
-              <v:f eqn="sum @8 21600 0"/>
-              <v:f eqn="prod @7 21600 pixelHeight"/>
-              <v:f eqn="sum @10 21600 0"/>
-            </v:formulas>
-            <v:path o:extrusionok="f" gradientshapeok="t" o:connecttype="rect"/>
-            <o:lock v:ext="edit" aspectratio="t"/>
-          </v:shapetype>
-          <v:shape id="_x0000_s1027" type="#_x0000_t75" style="position:absolute;left:0;text-align:left;margin-left:-34.8pt;margin-top:.1pt;width:494.1pt;height:273.85pt;z-index:251659264;mso-position-horizontal-relative:text;mso-position-vertical-relative:text;mso-width-relative:page;mso-height-relative:page">
-            <v:imagedata r:id="rId9" o:title="Usecase"/>
-            <w10:wrap type="topAndBottom"/>
-          </v:shape>
-        </w:pict>
+        <w:drawing>
+          <wp:anchor distT="0" distB="0" distL="114300" distR="114300" simplePos="0" relativeHeight="251662336" behindDoc="0" locked="0" layoutInCell="1" allowOverlap="1" wp14:anchorId="4B7F4F40" wp14:editId="417FB656">
+            <wp:simplePos x="0" y="0"/>
+            <wp:positionH relativeFrom="margin">
+              <wp:align>right</wp:align>
+            </wp:positionH>
+            <wp:positionV relativeFrom="paragraph">
+              <wp:posOffset>32385</wp:posOffset>
+            </wp:positionV>
+            <wp:extent cx="5753100" cy="2686050"/>
+            <wp:effectExtent l="0" t="0" r="0" b="0"/>
+            <wp:wrapTopAndBottom/>
+            <wp:docPr id="2" name="Picture 2"/>
+            <wp:cNvGraphicFramePr>
+              <a:graphicFrameLocks xmlns:a="http://schemas.openxmlformats.org/drawingml/2006/main" noChangeAspect="1"/>
+            </wp:cNvGraphicFramePr>
+            <a:graphic xmlns:a="http://schemas.openxmlformats.org/drawingml/2006/main">
+              <a:graphicData uri="http://schemas.openxmlformats.org/drawingml/2006/picture">
+                <pic:pic xmlns:pic="http://schemas.openxmlformats.org/drawingml/2006/picture">
+                  <pic:nvPicPr>
+                    <pic:cNvPr id="0" name="Picture 1"/>
+                    <pic:cNvPicPr>
+                      <a:picLocks noChangeAspect="1" noChangeArrowheads="1"/>
+                    </pic:cNvPicPr>
+                  </pic:nvPicPr>
+                  <pic:blipFill>
+                    <a:blip r:embed="rId9">
+                      <a:extLst>
+                        <a:ext uri="{28A0092B-C50C-407E-A947-70E740481C1C}">
+                          <a14:useLocalDpi xmlns:a14="http://schemas.microsoft.com/office/drawing/2010/main" val="0"/>
+                        </a:ext>
+                      </a:extLst>
+                    </a:blip>
+                    <a:srcRect/>
+                    <a:stretch>
+                      <a:fillRect/>
+                    </a:stretch>
+                  </pic:blipFill>
+                  <pic:spPr bwMode="auto">
+                    <a:xfrm>
+                      <a:off x="0" y="0"/>
+                      <a:ext cx="5753100" cy="2686050"/>
+                    </a:xfrm>
+                    <a:prstGeom prst="rect">
+                      <a:avLst/>
+                    </a:prstGeom>
+                    <a:noFill/>
+                    <a:ln>
+                      <a:noFill/>
+                    </a:ln>
+                  </pic:spPr>
+                </pic:pic>
+              </a:graphicData>
+            </a:graphic>
+            <wp14:sizeRelH relativeFrom="page">
+              <wp14:pctWidth>0</wp14:pctWidth>
+            </wp14:sizeRelH>
+            <wp14:sizeRelV relativeFrom="page">
+              <wp14:pctHeight>0</wp14:pctHeight>
+            </wp14:sizeRelV>
+          </wp:anchor>
+        </w:drawing>
       </w:r>
     </w:p>
     <w:p>
@@ -2797,36 +2794,102 @@
       <w:pPr>
         <w:pStyle w:val="Title2"/>
       </w:pPr>
-      <w:bookmarkStart w:id="22" w:name="_Toc53317163"/>
-      <w:bookmarkStart w:id="23" w:name="_Toc53331171"/>
+      <w:bookmarkStart w:id="21" w:name="_Toc53317163"/>
+      <w:bookmarkStart w:id="22" w:name="_Toc53331171"/>
       <w:r>
         <w:t>Sơ đồ tuần tự (Sequence)</w:t>
       </w:r>
+      <w:bookmarkEnd w:id="21"/>
       <w:bookmarkEnd w:id="22"/>
+    </w:p>
+    <w:p>
+      <w:pPr>
+        <w:pStyle w:val="Title2"/>
+      </w:pPr>
+      <w:bookmarkStart w:id="23" w:name="_Toc53317164"/>
+      <w:bookmarkStart w:id="24" w:name="_Toc53331172"/>
+      <w:r>
+        <w:rPr>
+          <w:noProof/>
+        </w:rPr>
+        <w:drawing>
+          <wp:anchor distT="0" distB="0" distL="114300" distR="114300" simplePos="0" relativeHeight="251663360" behindDoc="0" locked="0" layoutInCell="1" allowOverlap="1" wp14:anchorId="4ADD92EC" wp14:editId="281883A1">
+            <wp:simplePos x="0" y="0"/>
+            <wp:positionH relativeFrom="page">
+              <wp:align>center</wp:align>
+            </wp:positionH>
+            <wp:positionV relativeFrom="paragraph">
+              <wp:posOffset>255270</wp:posOffset>
+            </wp:positionV>
+            <wp:extent cx="5753100" cy="3457575"/>
+            <wp:effectExtent l="0" t="0" r="0" b="9525"/>
+            <wp:wrapTopAndBottom/>
+            <wp:docPr id="3" name="Picture 3"/>
+            <wp:cNvGraphicFramePr>
+              <a:graphicFrameLocks xmlns:a="http://schemas.openxmlformats.org/drawingml/2006/main" noChangeAspect="1"/>
+            </wp:cNvGraphicFramePr>
+            <a:graphic xmlns:a="http://schemas.openxmlformats.org/drawingml/2006/main">
+              <a:graphicData uri="http://schemas.openxmlformats.org/drawingml/2006/picture">
+                <pic:pic xmlns:pic="http://schemas.openxmlformats.org/drawingml/2006/picture">
+                  <pic:nvPicPr>
+                    <pic:cNvPr id="0" name="Picture 2"/>
+                    <pic:cNvPicPr>
+                      <a:picLocks noChangeAspect="1" noChangeArrowheads="1"/>
+                    </pic:cNvPicPr>
+                  </pic:nvPicPr>
+                  <pic:blipFill>
+                    <a:blip r:embed="rId10">
+                      <a:extLst>
+                        <a:ext uri="{28A0092B-C50C-407E-A947-70E740481C1C}">
+                          <a14:useLocalDpi xmlns:a14="http://schemas.microsoft.com/office/drawing/2010/main" val="0"/>
+                        </a:ext>
+                      </a:extLst>
+                    </a:blip>
+                    <a:srcRect/>
+                    <a:stretch>
+                      <a:fillRect/>
+                    </a:stretch>
+                  </pic:blipFill>
+                  <pic:spPr bwMode="auto">
+                    <a:xfrm>
+                      <a:off x="0" y="0"/>
+                      <a:ext cx="5753100" cy="3457575"/>
+                    </a:xfrm>
+                    <a:prstGeom prst="rect">
+                      <a:avLst/>
+                    </a:prstGeom>
+                    <a:noFill/>
+                    <a:ln>
+                      <a:noFill/>
+                    </a:ln>
+                  </pic:spPr>
+                </pic:pic>
+              </a:graphicData>
+            </a:graphic>
+            <wp14:sizeRelH relativeFrom="page">
+              <wp14:pctWidth>0</wp14:pctWidth>
+            </wp14:sizeRelH>
+            <wp14:sizeRelV relativeFrom="page">
+              <wp14:pctHeight>0</wp14:pctHeight>
+            </wp14:sizeRelV>
+          </wp:anchor>
+        </w:drawing>
+      </w:r>
+      <w:r>
+        <w:t>Sơ đồ Class</w:t>
+      </w:r>
       <w:bookmarkEnd w:id="23"/>
+      <w:bookmarkEnd w:id="24"/>
     </w:p>
     <w:p>
       <w:pPr>
         <w:pStyle w:val="Title2"/>
-      </w:pPr>
-      <w:bookmarkStart w:id="24" w:name="_Toc53317164"/>
-      <w:bookmarkStart w:id="25" w:name="_Toc53331172"/>
-      <w:r>
-        <w:rPr>
-          <w:noProof/>
-        </w:rPr>
-        <w:pict w14:anchorId="5EEC9097">
-          <v:shape id="_x0000_s1028" type="#_x0000_t75" style="position:absolute;left:0;text-align:left;margin-left:-38.2pt;margin-top:20.95pt;width:501.1pt;height:298.9pt;z-index:251661312;mso-position-horizontal-relative:text;mso-position-vertical-relative:text;mso-width-relative:page;mso-height-relative:page">
-            <v:imagedata r:id="rId10" o:title="Class_Datj"/>
-            <w10:wrap type="topAndBottom"/>
-          </v:shape>
-        </w:pict>
-      </w:r>
-      <w:r>
-        <w:t>Sơ đồ Class</w:t>
-      </w:r>
-      <w:bookmarkEnd w:id="24"/>
-      <w:bookmarkEnd w:id="25"/>
+        <w:numPr>
+          <w:ilvl w:val="0"/>
+          <w:numId w:val="0"/>
+        </w:numPr>
+        <w:ind w:left="792"/>
+      </w:pPr>
     </w:p>
     <w:p>
       <w:pPr>
@@ -2847,11 +2910,21 @@
       <w:pPr>
         <w:pStyle w:val="Title1"/>
       </w:pPr>
-      <w:bookmarkStart w:id="26" w:name="_Toc53317165"/>
-      <w:bookmarkStart w:id="27" w:name="_Toc53331173"/>
+      <w:bookmarkStart w:id="25" w:name="_Toc53317165"/>
+      <w:bookmarkStart w:id="26" w:name="_Toc53331173"/>
+      <w:bookmarkEnd w:id="25"/>
+      <w:r>
+        <w:t>Quy trình phát triển dự án</w:t>
+      </w:r>
       <w:bookmarkEnd w:id="26"/>
-      <w:r>
-        <w:t>Quy trình phát triển dự án</w:t>
+    </w:p>
+    <w:p>
+      <w:pPr>
+        <w:pStyle w:val="Title1"/>
+      </w:pPr>
+      <w:bookmarkStart w:id="27" w:name="_Toc53331174"/>
+      <w:r>
+        <w:t>Kết quả đạt được</w:t>
       </w:r>
       <w:bookmarkEnd w:id="27"/>
     </w:p>
@@ -2859,18 +2932,8 @@
       <w:pPr>
         <w:pStyle w:val="Title1"/>
       </w:pPr>
-      <w:bookmarkStart w:id="28" w:name="_Toc53331174"/>
-      <w:r>
-        <w:t>Kết quả đạt được</w:t>
-      </w:r>
+      <w:bookmarkStart w:id="28" w:name="_Toc53331175"/>
       <w:bookmarkEnd w:id="28"/>
-    </w:p>
-    <w:p>
-      <w:pPr>
-        <w:pStyle w:val="Title1"/>
-      </w:pPr>
-      <w:bookmarkStart w:id="29" w:name="_Toc53331175"/>
-      <w:bookmarkEnd w:id="29"/>
     </w:p>
     <w:p>
       <w:pPr>
@@ -2967,14 +3030,14 @@
       <w:pPr>
         <w:pStyle w:val="Head"/>
       </w:pPr>
-      <w:bookmarkStart w:id="30" w:name="_Toc53317166"/>
-      <w:bookmarkStart w:id="31" w:name="_Toc53331176"/>
+      <w:bookmarkStart w:id="29" w:name="_Toc53317166"/>
+      <w:bookmarkStart w:id="30" w:name="_Toc53331176"/>
       <w:r>
         <w:lastRenderedPageBreak/>
         <w:t>TÀI LIỆU THAM KHẢO</w:t>
       </w:r>
+      <w:bookmarkEnd w:id="29"/>
       <w:bookmarkEnd w:id="30"/>
-      <w:bookmarkEnd w:id="31"/>
     </w:p>
     <w:sectPr>
       <w:footerReference w:type="default" r:id="rId11"/>
@@ -2996,7 +3059,7 @@
 </file>
 
 <file path=word/endnotes.xml><?xml version="1.0" encoding="utf-8"?>
-<w:endnotes xmlns:wpc="http://schemas.microsoft.com/office/word/2010/wordprocessingCanvas" xmlns:mc="http://schemas.openxmlformats.org/markup-compatibility/2006" xmlns:o="urn:schemas-microsoft-com:office:office" xmlns:r="http://schemas.openxmlformats.org/officeDocument/2006/relationships" xmlns:m="http://schemas.openxmlformats.org/officeDocument/2006/math" xmlns:v="urn:schemas-microsoft-com:vml" xmlns:wp14="http://schemas.microsoft.com/office/word/2010/wordprocessingDrawing" xmlns:wp="http://schemas.openxmlformats.org/drawingml/2006/wordprocessingDrawing" xmlns:w10="urn:schemas-microsoft-com:office:word" xmlns:w="http://schemas.openxmlformats.org/wordprocessingml/2006/main" xmlns:w14="http://schemas.microsoft.com/office/word/2010/wordml" xmlns:w15="http://schemas.microsoft.com/office/word/2012/wordml" xmlns:wpg="http://schemas.microsoft.com/office/word/2010/wordprocessingGroup" xmlns:wpi="http://schemas.microsoft.com/office/word/2010/wordprocessingInk" xmlns:wne="http://schemas.microsoft.com/office/word/2006/wordml" xmlns:wps="http://schemas.microsoft.com/office/word/2010/wordprocessingShape" mc:Ignorable="w14 w15 wp14">
+<w:endnotes xmlns:wpc="http://schemas.microsoft.com/office/word/2010/wordprocessingCanvas" xmlns:cx="http://schemas.microsoft.com/office/drawing/2014/chartex" xmlns:cx1="http://schemas.microsoft.com/office/drawing/2015/9/8/chartex" xmlns:cx2="http://schemas.microsoft.com/office/drawing/2015/10/21/chartex" xmlns:cx3="http://schemas.microsoft.com/office/drawing/2016/5/9/chartex" xmlns:cx4="http://schemas.microsoft.com/office/drawing/2016/5/10/chartex" xmlns:cx5="http://schemas.microsoft.com/office/drawing/2016/5/11/chartex" xmlns:cx6="http://schemas.microsoft.com/office/drawing/2016/5/12/chartex" xmlns:cx7="http://schemas.microsoft.com/office/drawing/2016/5/13/chartex" xmlns:cx8="http://schemas.microsoft.com/office/drawing/2016/5/14/chartex" xmlns:mc="http://schemas.openxmlformats.org/markup-compatibility/2006" xmlns:aink="http://schemas.microsoft.com/office/drawing/2016/ink" xmlns:am3d="http://schemas.microsoft.com/office/drawing/2017/model3d" xmlns:o="urn:schemas-microsoft-com:office:office" xmlns:r="http://schemas.openxmlformats.org/officeDocument/2006/relationships" xmlns:m="http://schemas.openxmlformats.org/officeDocument/2006/math" xmlns:v="urn:schemas-microsoft-com:vml" xmlns:wp14="http://schemas.microsoft.com/office/word/2010/wordprocessingDrawing" xmlns:wp="http://schemas.openxmlformats.org/drawingml/2006/wordprocessingDrawing" xmlns:w10="urn:schemas-microsoft-com:office:word" xmlns:w="http://schemas.openxmlformats.org/wordprocessingml/2006/main" xmlns:w14="http://schemas.microsoft.com/office/word/2010/wordml" xmlns:w15="http://schemas.microsoft.com/office/word/2012/wordml" xmlns:w16cex="http://schemas.microsoft.com/office/word/2018/wordml/cex" xmlns:w16cid="http://schemas.microsoft.com/office/word/2016/wordml/cid" xmlns:w16="http://schemas.microsoft.com/office/word/2018/wordml" xmlns:w16se="http://schemas.microsoft.com/office/word/2015/wordml/symex" xmlns:wpg="http://schemas.microsoft.com/office/word/2010/wordprocessingGroup" xmlns:wpi="http://schemas.microsoft.com/office/word/2010/wordprocessingInk" xmlns:wne="http://schemas.microsoft.com/office/word/2006/wordml" xmlns:wps="http://schemas.microsoft.com/office/word/2010/wordprocessingShape" mc:Ignorable="w14 w15 w16se w16cid w16 w16cex wp14">
   <w:endnote w:type="separator" w:id="-1">
     <w:p>
       <w:pPr>
@@ -3021,7 +3084,7 @@
 </file>
 
 <file path=word/footer1.xml><?xml version="1.0" encoding="utf-8"?>
-<w:ftr xmlns:wpc="http://schemas.microsoft.com/office/word/2010/wordprocessingCanvas" xmlns:mc="http://schemas.openxmlformats.org/markup-compatibility/2006" xmlns:o="urn:schemas-microsoft-com:office:office" xmlns:r="http://schemas.openxmlformats.org/officeDocument/2006/relationships" xmlns:m="http://schemas.openxmlformats.org/officeDocument/2006/math" xmlns:v="urn:schemas-microsoft-com:vml" xmlns:wp14="http://schemas.microsoft.com/office/word/2010/wordprocessingDrawing" xmlns:wp="http://schemas.openxmlformats.org/drawingml/2006/wordprocessingDrawing" xmlns:w10="urn:schemas-microsoft-com:office:word" xmlns:w="http://schemas.openxmlformats.org/wordprocessingml/2006/main" xmlns:w14="http://schemas.microsoft.com/office/word/2010/wordml" xmlns:w15="http://schemas.microsoft.com/office/word/2012/wordml" xmlns:wpg="http://schemas.microsoft.com/office/word/2010/wordprocessingGroup" xmlns:wpi="http://schemas.microsoft.com/office/word/2010/wordprocessingInk" xmlns:wne="http://schemas.microsoft.com/office/word/2006/wordml" xmlns:wps="http://schemas.microsoft.com/office/word/2010/wordprocessingShape" mc:Ignorable="w14 w15 wp14">
+<w:ftr xmlns:wpc="http://schemas.microsoft.com/office/word/2010/wordprocessingCanvas" xmlns:cx="http://schemas.microsoft.com/office/drawing/2014/chartex" xmlns:cx1="http://schemas.microsoft.com/office/drawing/2015/9/8/chartex" xmlns:cx2="http://schemas.microsoft.com/office/drawing/2015/10/21/chartex" xmlns:cx3="http://schemas.microsoft.com/office/drawing/2016/5/9/chartex" xmlns:cx4="http://schemas.microsoft.com/office/drawing/2016/5/10/chartex" xmlns:cx5="http://schemas.microsoft.com/office/drawing/2016/5/11/chartex" xmlns:cx6="http://schemas.microsoft.com/office/drawing/2016/5/12/chartex" xmlns:cx7="http://schemas.microsoft.com/office/drawing/2016/5/13/chartex" xmlns:cx8="http://schemas.microsoft.com/office/drawing/2016/5/14/chartex" xmlns:mc="http://schemas.openxmlformats.org/markup-compatibility/2006" xmlns:aink="http://schemas.microsoft.com/office/drawing/2016/ink" xmlns:am3d="http://schemas.microsoft.com/office/drawing/2017/model3d" xmlns:o="urn:schemas-microsoft-com:office:office" xmlns:r="http://schemas.openxmlformats.org/officeDocument/2006/relationships" xmlns:m="http://schemas.openxmlformats.org/officeDocument/2006/math" xmlns:v="urn:schemas-microsoft-com:vml" xmlns:wp14="http://schemas.microsoft.com/office/word/2010/wordprocessingDrawing" xmlns:wp="http://schemas.openxmlformats.org/drawingml/2006/wordprocessingDrawing" xmlns:w10="urn:schemas-microsoft-com:office:word" xmlns:w="http://schemas.openxmlformats.org/wordprocessingml/2006/main" xmlns:w14="http://schemas.microsoft.com/office/word/2010/wordml" xmlns:w15="http://schemas.microsoft.com/office/word/2012/wordml" xmlns:w16cex="http://schemas.microsoft.com/office/word/2018/wordml/cex" xmlns:w16cid="http://schemas.microsoft.com/office/word/2016/wordml/cid" xmlns:w16="http://schemas.microsoft.com/office/word/2018/wordml" xmlns:w16se="http://schemas.microsoft.com/office/word/2015/wordml/symex" xmlns:wpg="http://schemas.microsoft.com/office/word/2010/wordprocessingGroup" xmlns:wpi="http://schemas.microsoft.com/office/word/2010/wordprocessingInk" xmlns:wne="http://schemas.microsoft.com/office/word/2006/wordml" xmlns:wps="http://schemas.microsoft.com/office/word/2010/wordprocessingShape" mc:Ignorable="w14 w15 w16se w16cid w16 w16cex wp14">
   <w:p>
     <w:pPr>
       <w:pStyle w:val="Footer"/>
@@ -3091,7 +3154,7 @@
 </file>
 
 <file path=word/footnotes.xml><?xml version="1.0" encoding="utf-8"?>
-<w:footnotes xmlns:wpc="http://schemas.microsoft.com/office/word/2010/wordprocessingCanvas" xmlns:mc="http://schemas.openxmlformats.org/markup-compatibility/2006" xmlns:o="urn:schemas-microsoft-com:office:office" xmlns:r="http://schemas.openxmlformats.org/officeDocument/2006/relationships" xmlns:m="http://schemas.openxmlformats.org/officeDocument/2006/math" xmlns:v="urn:schemas-microsoft-com:vml" xmlns:wp14="http://schemas.microsoft.com/office/word/2010/wordprocessingDrawing" xmlns:wp="http://schemas.openxmlformats.org/drawingml/2006/wordprocessingDrawing" xmlns:w10="urn:schemas-microsoft-com:office:word" xmlns:w="http://schemas.openxmlformats.org/wordprocessingml/2006/main" xmlns:w14="http://schemas.microsoft.com/office/word/2010/wordml" xmlns:w15="http://schemas.microsoft.com/office/word/2012/wordml" xmlns:wpg="http://schemas.microsoft.com/office/word/2010/wordprocessingGroup" xmlns:wpi="http://schemas.microsoft.com/office/word/2010/wordprocessingInk" xmlns:wne="http://schemas.microsoft.com/office/word/2006/wordml" xmlns:wps="http://schemas.microsoft.com/office/word/2010/wordprocessingShape" mc:Ignorable="w14 w15 wp14">
+<w:footnotes xmlns:wpc="http://schemas.microsoft.com/office/word/2010/wordprocessingCanvas" xmlns:cx="http://schemas.microsoft.com/office/drawing/2014/chartex" xmlns:cx1="http://schemas.microsoft.com/office/drawing/2015/9/8/chartex" xmlns:cx2="http://schemas.microsoft.com/office/drawing/2015/10/21/chartex" xmlns:cx3="http://schemas.microsoft.com/office/drawing/2016/5/9/chartex" xmlns:cx4="http://schemas.microsoft.com/office/drawing/2016/5/10/chartex" xmlns:cx5="http://schemas.microsoft.com/office/drawing/2016/5/11/chartex" xmlns:cx6="http://schemas.microsoft.com/office/drawing/2016/5/12/chartex" xmlns:cx7="http://schemas.microsoft.com/office/drawing/2016/5/13/chartex" xmlns:cx8="http://schemas.microsoft.com/office/drawing/2016/5/14/chartex" xmlns:mc="http://schemas.openxmlformats.org/markup-compatibility/2006" xmlns:aink="http://schemas.microsoft.com/office/drawing/2016/ink" xmlns:am3d="http://schemas.microsoft.com/office/drawing/2017/model3d" xmlns:o="urn:schemas-microsoft-com:office:office" xmlns:r="http://schemas.openxmlformats.org/officeDocument/2006/relationships" xmlns:m="http://schemas.openxmlformats.org/officeDocument/2006/math" xmlns:v="urn:schemas-microsoft-com:vml" xmlns:wp14="http://schemas.microsoft.com/office/word/2010/wordprocessingDrawing" xmlns:wp="http://schemas.openxmlformats.org/drawingml/2006/wordprocessingDrawing" xmlns:w10="urn:schemas-microsoft-com:office:word" xmlns:w="http://schemas.openxmlformats.org/wordprocessingml/2006/main" xmlns:w14="http://schemas.microsoft.com/office/word/2010/wordml" xmlns:w15="http://schemas.microsoft.com/office/word/2012/wordml" xmlns:w16cex="http://schemas.microsoft.com/office/word/2018/wordml/cex" xmlns:w16cid="http://schemas.microsoft.com/office/word/2016/wordml/cid" xmlns:w16="http://schemas.microsoft.com/office/word/2018/wordml" xmlns:w16se="http://schemas.microsoft.com/office/word/2015/wordml/symex" xmlns:wpg="http://schemas.microsoft.com/office/word/2010/wordprocessingGroup" xmlns:wpi="http://schemas.microsoft.com/office/word/2010/wordprocessingInk" xmlns:wne="http://schemas.microsoft.com/office/word/2006/wordml" xmlns:wps="http://schemas.microsoft.com/office/word/2010/wordprocessingShape" mc:Ignorable="w14 w15 w16se w16cid w16 w16cex wp14">
   <w:footnote w:type="separator" w:id="-1">
     <w:p>
       <w:pPr>
@@ -3116,7 +3179,7 @@
 </file>
 
 <file path=word/numbering.xml><?xml version="1.0" encoding="utf-8"?>
-<w:numbering xmlns:wpc="http://schemas.microsoft.com/office/word/2010/wordprocessingCanvas" xmlns:mc="http://schemas.openxmlformats.org/markup-compatibility/2006" xmlns:o="urn:schemas-microsoft-com:office:office" xmlns:r="http://schemas.openxmlformats.org/officeDocument/2006/relationships" xmlns:m="http://schemas.openxmlformats.org/officeDocument/2006/math" xmlns:v="urn:schemas-microsoft-com:vml" xmlns:wp14="http://schemas.microsoft.com/office/word/2010/wordprocessingDrawing" xmlns:wp="http://schemas.openxmlformats.org/drawingml/2006/wordprocessingDrawing" xmlns:w10="urn:schemas-microsoft-com:office:word" xmlns:w="http://schemas.openxmlformats.org/wordprocessingml/2006/main" xmlns:w14="http://schemas.microsoft.com/office/word/2010/wordml" xmlns:w15="http://schemas.microsoft.com/office/word/2012/wordml" xmlns:wpg="http://schemas.microsoft.com/office/word/2010/wordprocessingGroup" xmlns:wpi="http://schemas.microsoft.com/office/word/2010/wordprocessingInk" xmlns:wne="http://schemas.microsoft.com/office/word/2006/wordml" xmlns:wps="http://schemas.microsoft.com/office/word/2010/wordprocessingShape" mc:Ignorable="w14 w15 wp14">
+<w:numbering xmlns:wpc="http://schemas.microsoft.com/office/word/2010/wordprocessingCanvas" xmlns:cx="http://schemas.microsoft.com/office/drawing/2014/chartex" xmlns:cx1="http://schemas.microsoft.com/office/drawing/2015/9/8/chartex" xmlns:cx2="http://schemas.microsoft.com/office/drawing/2015/10/21/chartex" xmlns:cx3="http://schemas.microsoft.com/office/drawing/2016/5/9/chartex" xmlns:cx4="http://schemas.microsoft.com/office/drawing/2016/5/10/chartex" xmlns:cx5="http://schemas.microsoft.com/office/drawing/2016/5/11/chartex" xmlns:cx6="http://schemas.microsoft.com/office/drawing/2016/5/12/chartex" xmlns:cx7="http://schemas.microsoft.com/office/drawing/2016/5/13/chartex" xmlns:cx8="http://schemas.microsoft.com/office/drawing/2016/5/14/chartex" xmlns:mc="http://schemas.openxmlformats.org/markup-compatibility/2006" xmlns:aink="http://schemas.microsoft.com/office/drawing/2016/ink" xmlns:am3d="http://schemas.microsoft.com/office/drawing/2017/model3d" xmlns:o="urn:schemas-microsoft-com:office:office" xmlns:r="http://schemas.openxmlformats.org/officeDocument/2006/relationships" xmlns:m="http://schemas.openxmlformats.org/officeDocument/2006/math" xmlns:v="urn:schemas-microsoft-com:vml" xmlns:wp14="http://schemas.microsoft.com/office/word/2010/wordprocessingDrawing" xmlns:wp="http://schemas.openxmlformats.org/drawingml/2006/wordprocessingDrawing" xmlns:w10="urn:schemas-microsoft-com:office:word" xmlns:w="http://schemas.openxmlformats.org/wordprocessingml/2006/main" xmlns:w14="http://schemas.microsoft.com/office/word/2010/wordml" xmlns:w15="http://schemas.microsoft.com/office/word/2012/wordml" xmlns:w16cex="http://schemas.microsoft.com/office/word/2018/wordml/cex" xmlns:w16cid="http://schemas.microsoft.com/office/word/2016/wordml/cid" xmlns:w16="http://schemas.microsoft.com/office/word/2018/wordml" xmlns:w16se="http://schemas.microsoft.com/office/word/2015/wordml/symex" xmlns:wpg="http://schemas.microsoft.com/office/word/2010/wordprocessingGroup" xmlns:wpi="http://schemas.microsoft.com/office/word/2010/wordprocessingInk" xmlns:wne="http://schemas.microsoft.com/office/word/2006/wordml" xmlns:wps="http://schemas.microsoft.com/office/word/2010/wordprocessingShape" mc:Ignorable="w14 w15 w16se w16cid w16 w16cex wp14">
   <w:abstractNum w:abstractNumId="0" w15:restartNumberingAfterBreak="0">
     <w:nsid w:val="014C7311"/>
     <w:multiLevelType w:val="hybridMultilevel"/>
@@ -4496,7 +4559,7 @@
 </file>
 
 <file path=word/styles.xml><?xml version="1.0" encoding="utf-8"?>
-<w:styles xmlns:mc="http://schemas.openxmlformats.org/markup-compatibility/2006" xmlns:r="http://schemas.openxmlformats.org/officeDocument/2006/relationships" xmlns:w="http://schemas.openxmlformats.org/wordprocessingml/2006/main" xmlns:w14="http://schemas.microsoft.com/office/word/2010/wordml" xmlns:w15="http://schemas.microsoft.com/office/word/2012/wordml" mc:Ignorable="w14 w15">
+<w:styles xmlns:mc="http://schemas.openxmlformats.org/markup-compatibility/2006" xmlns:r="http://schemas.openxmlformats.org/officeDocument/2006/relationships" xmlns:w="http://schemas.openxmlformats.org/wordprocessingml/2006/main" xmlns:w14="http://schemas.microsoft.com/office/word/2010/wordml" xmlns:w15="http://schemas.microsoft.com/office/word/2012/wordml" xmlns:w16cex="http://schemas.microsoft.com/office/word/2018/wordml/cex" xmlns:w16cid="http://schemas.microsoft.com/office/word/2016/wordml/cid" xmlns:w16="http://schemas.microsoft.com/office/word/2018/wordml" xmlns:w16se="http://schemas.microsoft.com/office/word/2015/wordml/symex" mc:Ignorable="w14 w15 w16se w16cid w16 w16cex">
   <w:docDefaults>
     <w:rPrDefault>
       <w:rPr>
@@ -4512,7 +4575,7 @@
       </w:pPr>
     </w:pPrDefault>
   </w:docDefaults>
-  <w:latentStyles w:defLockedState="0" w:defUIPriority="99" w:defSemiHidden="0" w:defUnhideWhenUsed="0" w:defQFormat="0" w:count="371">
+  <w:latentStyles w:defLockedState="0" w:defUIPriority="99" w:defSemiHidden="0" w:defUnhideWhenUsed="0" w:defQFormat="0" w:count="376">
     <w:lsdException w:name="Normal" w:uiPriority="0" w:qFormat="1"/>
     <w:lsdException w:name="heading 1" w:uiPriority="9" w:qFormat="1"/>
     <w:lsdException w:name="heading 2" w:semiHidden="1" w:uiPriority="9" w:unhideWhenUsed="1" w:qFormat="1"/>
@@ -4618,7 +4681,6 @@
     <w:lsdException w:name="HTML Sample" w:semiHidden="1" w:unhideWhenUsed="1"/>
     <w:lsdException w:name="HTML Typewriter" w:semiHidden="1" w:unhideWhenUsed="1"/>
     <w:lsdException w:name="HTML Variable" w:semiHidden="1" w:unhideWhenUsed="1"/>
-    <w:lsdException w:name="Normal Table" w:semiHidden="1" w:unhideWhenUsed="1"/>
     <w:lsdException w:name="annotation subject" w:semiHidden="1" w:unhideWhenUsed="1"/>
     <w:lsdException w:name="No List" w:semiHidden="1" w:unhideWhenUsed="1"/>
     <w:lsdException w:name="Outline List 1" w:semiHidden="1" w:unhideWhenUsed="1"/>
@@ -4661,11 +4723,8 @@
     <w:lsdException w:name="Table Contemporary" w:semiHidden="1" w:unhideWhenUsed="1"/>
     <w:lsdException w:name="Table Elegant" w:semiHidden="1" w:unhideWhenUsed="1"/>
     <w:lsdException w:name="Table Professional" w:semiHidden="1" w:unhideWhenUsed="1"/>
-    <w:lsdException w:name="Table Subtle 1" w:semiHidden="1" w:unhideWhenUsed="1"/>
     <w:lsdException w:name="Table Subtle 2" w:semiHidden="1" w:unhideWhenUsed="1"/>
     <w:lsdException w:name="Table Web 1" w:semiHidden="1" w:unhideWhenUsed="1"/>
-    <w:lsdException w:name="Table Web 2" w:semiHidden="1" w:unhideWhenUsed="1"/>
-    <w:lsdException w:name="Table Web 3" w:semiHidden="1" w:unhideWhenUsed="1"/>
     <w:lsdException w:name="Balloon Text" w:semiHidden="1" w:unhideWhenUsed="1"/>
     <w:lsdException w:name="Table Grid" w:uiPriority="39"/>
     <w:lsdException w:name="Table Theme" w:semiHidden="1" w:unhideWhenUsed="1"/>
@@ -4884,6 +4943,11 @@
     <w:lsdException w:name="List Table 5 Dark Accent 6" w:uiPriority="50"/>
     <w:lsdException w:name="List Table 6 Colorful Accent 6" w:uiPriority="51"/>
     <w:lsdException w:name="List Table 7 Colorful Accent 6" w:uiPriority="52"/>
+    <w:lsdException w:name="Mention" w:semiHidden="1" w:unhideWhenUsed="1"/>
+    <w:lsdException w:name="Smart Hyperlink" w:semiHidden="1" w:unhideWhenUsed="1"/>
+    <w:lsdException w:name="Hashtag" w:semiHidden="1" w:unhideWhenUsed="1"/>
+    <w:lsdException w:name="Unresolved Mention" w:semiHidden="1" w:unhideWhenUsed="1"/>
+    <w:lsdException w:name="Smart Link" w:semiHidden="1" w:unhideWhenUsed="1"/>
   </w:latentStyles>
   <w:style w:type="paragraph" w:default="1" w:styleId="Normal">
     <w:name w:val="Normal"/>

</xml_diff>

<commit_message>
Add function send mail
</commit_message>
<xml_diff>
--- a/asset/Báo cáo ĐỒ ÁN TỐT NGHIỆP.docx
+++ b/asset/Báo cáo ĐỒ ÁN TỐT NGHIỆP.docx
@@ -351,7 +351,6 @@
     <w:p>
       <w:pPr>
         <w:spacing w:after="0" w:line="360" w:lineRule="auto"/>
-        <w:ind w:firstLine="720"/>
         <w:jc w:val="center"/>
         <w:rPr>
           <w:rFonts w:eastAsia="Times New Roman" w:cs="Times New Roman"/>
@@ -375,7 +374,6 @@
     <w:p>
       <w:pPr>
         <w:spacing w:after="0" w:line="360" w:lineRule="auto"/>
-        <w:ind w:firstLine="720"/>
         <w:jc w:val="center"/>
         <w:rPr>
           <w:rFonts w:eastAsia="Times New Roman" w:cs="Times New Roman"/>
@@ -740,7 +738,7 @@
         </w:rPr>
         <w:fldChar w:fldCharType="separate"/>
       </w:r>
-      <w:hyperlink w:anchor="_Toc53331160" w:history="1">
+      <w:hyperlink w:anchor="_Toc55217606" w:history="1">
         <w:r>
           <w:rPr>
             <w:rStyle w:val="Hyperlink"/>
@@ -767,7 +765,7 @@
             <w:noProof/>
             <w:webHidden/>
           </w:rPr>
-          <w:instrText xml:space="preserve"> PAGEREF _Toc53331160 \h </w:instrText>
+          <w:instrText xml:space="preserve"> PAGEREF _Toc55217606 \h </w:instrText>
         </w:r>
         <w:r>
           <w:rPr>
@@ -810,7 +808,7 @@
           <w:noProof/>
         </w:rPr>
       </w:pPr>
-      <w:hyperlink w:anchor="_Toc53331161" w:history="1">
+      <w:hyperlink w:anchor="_Toc55217607" w:history="1">
         <w:r>
           <w:rPr>
             <w:rStyle w:val="Hyperlink"/>
@@ -830,22 +828,7 @@
             <w:rStyle w:val="Hyperlink"/>
             <w:noProof/>
           </w:rPr>
-          <w:t>G</w:t>
-        </w:r>
-        <w:r>
-          <w:rPr>
-            <w:rStyle w:val="Hyperlink"/>
-            <w:rFonts w:asciiTheme="majorHAnsi" w:eastAsiaTheme="majorEastAsia" w:hAnsiTheme="majorHAnsi" w:cstheme="majorBidi"/>
-            <w:noProof/>
-          </w:rPr>
-          <w:t>i</w:t>
-        </w:r>
-        <w:r>
-          <w:rPr>
-            <w:rStyle w:val="Hyperlink"/>
-            <w:noProof/>
-          </w:rPr>
-          <w:t>ới thiệu đề tài</w:t>
+          <w:t>Tổng quan</w:t>
         </w:r>
         <w:r>
           <w:rPr>
@@ -866,7 +849,7 @@
             <w:noProof/>
             <w:webHidden/>
           </w:rPr>
-          <w:instrText xml:space="preserve"> PAGEREF _Toc53331161 \h </w:instrText>
+          <w:instrText xml:space="preserve"> PAGEREF _Toc55217607 \h </w:instrText>
         </w:r>
         <w:r>
           <w:rPr>
@@ -909,7 +892,7 @@
           <w:noProof/>
         </w:rPr>
       </w:pPr>
-      <w:hyperlink w:anchor="_Toc53331162" w:history="1">
+      <w:hyperlink w:anchor="_Toc55217608" w:history="1">
         <w:r>
           <w:rPr>
             <w:rStyle w:val="Hyperlink"/>
@@ -950,7 +933,7 @@
             <w:noProof/>
             <w:webHidden/>
           </w:rPr>
-          <w:instrText xml:space="preserve"> PAGEREF _Toc53331162 \h </w:instrText>
+          <w:instrText xml:space="preserve"> PAGEREF _Toc55217608 \h </w:instrText>
         </w:r>
         <w:r>
           <w:rPr>
@@ -993,7 +976,7 @@
           <w:noProof/>
         </w:rPr>
       </w:pPr>
-      <w:hyperlink w:anchor="_Toc53331163" w:history="1">
+      <w:hyperlink w:anchor="_Toc55217609" w:history="1">
         <w:r>
           <w:rPr>
             <w:rStyle w:val="Hyperlink"/>
@@ -1034,7 +1017,7 @@
             <w:noProof/>
             <w:webHidden/>
           </w:rPr>
-          <w:instrText xml:space="preserve"> PAGEREF _Toc53331163 \h </w:instrText>
+          <w:instrText xml:space="preserve"> PAGEREF _Toc55217609 \h </w:instrText>
         </w:r>
         <w:r>
           <w:rPr>
@@ -1077,7 +1060,7 @@
           <w:noProof/>
         </w:rPr>
       </w:pPr>
-      <w:hyperlink w:anchor="_Toc53331164" w:history="1">
+      <w:hyperlink w:anchor="_Toc55217610" w:history="1">
         <w:r>
           <w:rPr>
             <w:rStyle w:val="Hyperlink"/>
@@ -1118,7 +1101,7 @@
             <w:noProof/>
             <w:webHidden/>
           </w:rPr>
-          <w:instrText xml:space="preserve"> PAGEREF _Toc53331164 \h </w:instrText>
+          <w:instrText xml:space="preserve"> PAGEREF _Toc55217610 \h </w:instrText>
         </w:r>
         <w:r>
           <w:rPr>
@@ -1161,7 +1144,7 @@
           <w:noProof/>
         </w:rPr>
       </w:pPr>
-      <w:hyperlink w:anchor="_Toc53331165" w:history="1">
+      <w:hyperlink w:anchor="_Toc55217611" w:history="1">
         <w:r>
           <w:rPr>
             <w:rStyle w:val="Hyperlink"/>
@@ -1202,7 +1185,7 @@
             <w:noProof/>
             <w:webHidden/>
           </w:rPr>
-          <w:instrText xml:space="preserve"> PAGEREF _Toc53331165 \h </w:instrText>
+          <w:instrText xml:space="preserve"> PAGEREF _Toc55217611 \h </w:instrText>
         </w:r>
         <w:r>
           <w:rPr>
@@ -1245,7 +1228,7 @@
           <w:noProof/>
         </w:rPr>
       </w:pPr>
-      <w:hyperlink w:anchor="_Toc53331166" w:history="1">
+      <w:hyperlink w:anchor="_Toc55217612" w:history="1">
         <w:r>
           <w:rPr>
             <w:rStyle w:val="Hyperlink"/>
@@ -1286,7 +1269,7 @@
             <w:noProof/>
             <w:webHidden/>
           </w:rPr>
-          <w:instrText xml:space="preserve"> PAGEREF _Toc53331166 \h </w:instrText>
+          <w:instrText xml:space="preserve"> PAGEREF _Toc55217612 \h </w:instrText>
         </w:r>
         <w:r>
           <w:rPr>
@@ -1328,7 +1311,7 @@
           <w:noProof/>
         </w:rPr>
       </w:pPr>
-      <w:hyperlink w:anchor="_Toc53331167" w:history="1">
+      <w:hyperlink w:anchor="_Toc55217613" w:history="1">
         <w:r>
           <w:rPr>
             <w:rStyle w:val="Hyperlink"/>
@@ -1355,7 +1338,7 @@
             <w:noProof/>
             <w:webHidden/>
           </w:rPr>
-          <w:instrText xml:space="preserve"> PAGEREF _Toc53331167 \h </w:instrText>
+          <w:instrText xml:space="preserve"> PAGEREF _Toc55217613 \h </w:instrText>
         </w:r>
         <w:r>
           <w:rPr>
@@ -1398,7 +1381,7 @@
           <w:noProof/>
         </w:rPr>
       </w:pPr>
-      <w:hyperlink w:anchor="_Toc53331168" w:history="1">
+      <w:hyperlink w:anchor="_Toc55217614" w:history="1">
         <w:r>
           <w:rPr>
             <w:rStyle w:val="Hyperlink"/>
@@ -1418,7 +1401,7 @@
             <w:rStyle w:val="Hyperlink"/>
             <w:noProof/>
           </w:rPr>
-          <w:t>Phân tích thiết kế hệ thống</w:t>
+          <w:t>Cơ sở lý thuyết</w:t>
         </w:r>
         <w:r>
           <w:rPr>
@@ -1439,7 +1422,7 @@
             <w:noProof/>
             <w:webHidden/>
           </w:rPr>
-          <w:instrText xml:space="preserve"> PAGEREF _Toc53331168 \h </w:instrText>
+          <w:instrText xml:space="preserve"> PAGEREF _Toc55217614 \h </w:instrText>
         </w:r>
         <w:r>
           <w:rPr>
@@ -1482,7 +1465,7 @@
           <w:noProof/>
         </w:rPr>
       </w:pPr>
-      <w:hyperlink w:anchor="_Toc53331169" w:history="1">
+      <w:hyperlink w:anchor="_Toc55217615" w:history="1">
         <w:r>
           <w:rPr>
             <w:rStyle w:val="Hyperlink"/>
@@ -1523,7 +1506,7 @@
             <w:noProof/>
             <w:webHidden/>
           </w:rPr>
-          <w:instrText xml:space="preserve"> PAGEREF _Toc53331169 \h </w:instrText>
+          <w:instrText xml:space="preserve"> PAGEREF _Toc55217615 \h </w:instrText>
         </w:r>
         <w:r>
           <w:rPr>
@@ -1566,7 +1549,7 @@
           <w:noProof/>
         </w:rPr>
       </w:pPr>
-      <w:hyperlink w:anchor="_Toc53331170" w:history="1">
+      <w:hyperlink w:anchor="_Toc55217616" w:history="1">
         <w:r>
           <w:rPr>
             <w:rStyle w:val="Hyperlink"/>
@@ -1607,7 +1590,7 @@
             <w:noProof/>
             <w:webHidden/>
           </w:rPr>
-          <w:instrText xml:space="preserve"> PAGEREF _Toc53331170 \h </w:instrText>
+          <w:instrText xml:space="preserve"> PAGEREF _Toc55217616 \h </w:instrText>
         </w:r>
         <w:r>
           <w:rPr>
@@ -1650,7 +1633,7 @@
           <w:noProof/>
         </w:rPr>
       </w:pPr>
-      <w:hyperlink w:anchor="_Toc53331171" w:history="1">
+      <w:hyperlink w:anchor="_Toc55217617" w:history="1">
         <w:r>
           <w:rPr>
             <w:rStyle w:val="Hyperlink"/>
@@ -1691,7 +1674,7 @@
             <w:noProof/>
             <w:webHidden/>
           </w:rPr>
-          <w:instrText xml:space="preserve"> PAGEREF _Toc53331171 \h </w:instrText>
+          <w:instrText xml:space="preserve"> PAGEREF _Toc55217617 \h </w:instrText>
         </w:r>
         <w:r>
           <w:rPr>
@@ -1711,7 +1694,7 @@
             <w:noProof/>
             <w:webHidden/>
           </w:rPr>
-          <w:t>7</w:t>
+          <w:t>6</w:t>
         </w:r>
         <w:r>
           <w:rPr>
@@ -1734,7 +1717,7 @@
           <w:noProof/>
         </w:rPr>
       </w:pPr>
-      <w:hyperlink w:anchor="_Toc53331172" w:history="1">
+      <w:hyperlink w:anchor="_Toc55217618" w:history="1">
         <w:r>
           <w:rPr>
             <w:rStyle w:val="Hyperlink"/>
@@ -1775,7 +1758,7 @@
             <w:noProof/>
             <w:webHidden/>
           </w:rPr>
-          <w:instrText xml:space="preserve"> PAGEREF _Toc53331172 \h </w:instrText>
+          <w:instrText xml:space="preserve"> PAGEREF _Toc55217618 \h </w:instrText>
         </w:r>
         <w:r>
           <w:rPr>
@@ -1795,7 +1778,7 @@
             <w:noProof/>
             <w:webHidden/>
           </w:rPr>
-          <w:t>7</w:t>
+          <w:t>6</w:t>
         </w:r>
         <w:r>
           <w:rPr>
@@ -1818,7 +1801,7 @@
           <w:noProof/>
         </w:rPr>
       </w:pPr>
-      <w:hyperlink w:anchor="_Toc53331173" w:history="1">
+      <w:hyperlink w:anchor="_Toc55217619" w:history="1">
         <w:r>
           <w:rPr>
             <w:rStyle w:val="Hyperlink"/>
@@ -1838,7 +1821,7 @@
             <w:rStyle w:val="Hyperlink"/>
             <w:noProof/>
           </w:rPr>
-          <w:t>Quy trình phát triển dự án</w:t>
+          <w:t>Nội dung thực hiện</w:t>
         </w:r>
         <w:r>
           <w:rPr>
@@ -1859,7 +1842,343 @@
             <w:noProof/>
             <w:webHidden/>
           </w:rPr>
-          <w:instrText xml:space="preserve"> PAGEREF _Toc53331173 \h </w:instrText>
+          <w:instrText xml:space="preserve"> PAGEREF _Toc55217619 \h </w:instrText>
+        </w:r>
+        <w:r>
+          <w:rPr>
+            <w:noProof/>
+            <w:webHidden/>
+          </w:rPr>
+        </w:r>
+        <w:r>
+          <w:rPr>
+            <w:noProof/>
+            <w:webHidden/>
+          </w:rPr>
+          <w:fldChar w:fldCharType="separate"/>
+        </w:r>
+        <w:r>
+          <w:rPr>
+            <w:noProof/>
+            <w:webHidden/>
+          </w:rPr>
+          <w:t>7</w:t>
+        </w:r>
+        <w:r>
+          <w:rPr>
+            <w:noProof/>
+            <w:webHidden/>
+          </w:rPr>
+          <w:fldChar w:fldCharType="end"/>
+        </w:r>
+      </w:hyperlink>
+    </w:p>
+    <w:p>
+      <w:pPr>
+        <w:pStyle w:val="TOC2"/>
+        <w:tabs>
+          <w:tab w:val="left" w:pos="880"/>
+          <w:tab w:val="right" w:leader="dot" w:pos="9061"/>
+        </w:tabs>
+        <w:rPr>
+          <w:rFonts w:asciiTheme="minorHAnsi" w:eastAsiaTheme="minorEastAsia" w:hAnsiTheme="minorHAnsi"/>
+          <w:noProof/>
+        </w:rPr>
+      </w:pPr>
+      <w:hyperlink w:anchor="_Toc55217620" w:history="1">
+        <w:r>
+          <w:rPr>
+            <w:rStyle w:val="Hyperlink"/>
+            <w:noProof/>
+          </w:rPr>
+          <w:t>3.1.</w:t>
+        </w:r>
+        <w:r>
+          <w:rPr>
+            <w:rFonts w:asciiTheme="minorHAnsi" w:eastAsiaTheme="minorEastAsia" w:hAnsiTheme="minorHAnsi"/>
+            <w:noProof/>
+          </w:rPr>
+          <w:tab/>
+        </w:r>
+        <w:r>
+          <w:rPr>
+            <w:rStyle w:val="Hyperlink"/>
+            <w:noProof/>
+          </w:rPr>
+          <w:t>Xác định yêu cầu hệ thống</w:t>
+        </w:r>
+        <w:r>
+          <w:rPr>
+            <w:noProof/>
+            <w:webHidden/>
+          </w:rPr>
+          <w:tab/>
+        </w:r>
+        <w:r>
+          <w:rPr>
+            <w:noProof/>
+            <w:webHidden/>
+          </w:rPr>
+          <w:fldChar w:fldCharType="begin"/>
+        </w:r>
+        <w:r>
+          <w:rPr>
+            <w:noProof/>
+            <w:webHidden/>
+          </w:rPr>
+          <w:instrText xml:space="preserve"> PAGEREF _Toc55217620 \h </w:instrText>
+        </w:r>
+        <w:r>
+          <w:rPr>
+            <w:noProof/>
+            <w:webHidden/>
+          </w:rPr>
+        </w:r>
+        <w:r>
+          <w:rPr>
+            <w:noProof/>
+            <w:webHidden/>
+          </w:rPr>
+          <w:fldChar w:fldCharType="separate"/>
+        </w:r>
+        <w:r>
+          <w:rPr>
+            <w:noProof/>
+            <w:webHidden/>
+          </w:rPr>
+          <w:t>7</w:t>
+        </w:r>
+        <w:r>
+          <w:rPr>
+            <w:noProof/>
+            <w:webHidden/>
+          </w:rPr>
+          <w:fldChar w:fldCharType="end"/>
+        </w:r>
+      </w:hyperlink>
+    </w:p>
+    <w:p>
+      <w:pPr>
+        <w:pStyle w:val="TOC2"/>
+        <w:tabs>
+          <w:tab w:val="left" w:pos="880"/>
+          <w:tab w:val="right" w:leader="dot" w:pos="9061"/>
+        </w:tabs>
+        <w:rPr>
+          <w:rFonts w:asciiTheme="minorHAnsi" w:eastAsiaTheme="minorEastAsia" w:hAnsiTheme="minorHAnsi"/>
+          <w:noProof/>
+        </w:rPr>
+      </w:pPr>
+      <w:hyperlink w:anchor="_Toc55217621" w:history="1">
+        <w:r>
+          <w:rPr>
+            <w:rStyle w:val="Hyperlink"/>
+            <w:noProof/>
+          </w:rPr>
+          <w:t>3.2.</w:t>
+        </w:r>
+        <w:r>
+          <w:rPr>
+            <w:rFonts w:asciiTheme="minorHAnsi" w:eastAsiaTheme="minorEastAsia" w:hAnsiTheme="minorHAnsi"/>
+            <w:noProof/>
+          </w:rPr>
+          <w:tab/>
+        </w:r>
+        <w:r>
+          <w:rPr>
+            <w:rStyle w:val="Hyperlink"/>
+            <w:noProof/>
+          </w:rPr>
+          <w:t>Thiết kế cơ sở dữ liệu</w:t>
+        </w:r>
+        <w:r>
+          <w:rPr>
+            <w:noProof/>
+            <w:webHidden/>
+          </w:rPr>
+          <w:tab/>
+        </w:r>
+        <w:r>
+          <w:rPr>
+            <w:noProof/>
+            <w:webHidden/>
+          </w:rPr>
+          <w:fldChar w:fldCharType="begin"/>
+        </w:r>
+        <w:r>
+          <w:rPr>
+            <w:noProof/>
+            <w:webHidden/>
+          </w:rPr>
+          <w:instrText xml:space="preserve"> PAGEREF _Toc55217621 \h </w:instrText>
+        </w:r>
+        <w:r>
+          <w:rPr>
+            <w:noProof/>
+            <w:webHidden/>
+          </w:rPr>
+        </w:r>
+        <w:r>
+          <w:rPr>
+            <w:noProof/>
+            <w:webHidden/>
+          </w:rPr>
+          <w:fldChar w:fldCharType="separate"/>
+        </w:r>
+        <w:r>
+          <w:rPr>
+            <w:noProof/>
+            <w:webHidden/>
+          </w:rPr>
+          <w:t>7</w:t>
+        </w:r>
+        <w:r>
+          <w:rPr>
+            <w:noProof/>
+            <w:webHidden/>
+          </w:rPr>
+          <w:fldChar w:fldCharType="end"/>
+        </w:r>
+      </w:hyperlink>
+    </w:p>
+    <w:p>
+      <w:pPr>
+        <w:pStyle w:val="TOC2"/>
+        <w:tabs>
+          <w:tab w:val="left" w:pos="880"/>
+          <w:tab w:val="right" w:leader="dot" w:pos="9061"/>
+        </w:tabs>
+        <w:rPr>
+          <w:rFonts w:asciiTheme="minorHAnsi" w:eastAsiaTheme="minorEastAsia" w:hAnsiTheme="minorHAnsi"/>
+          <w:noProof/>
+        </w:rPr>
+      </w:pPr>
+      <w:hyperlink w:anchor="_Toc55217622" w:history="1">
+        <w:r>
+          <w:rPr>
+            <w:rStyle w:val="Hyperlink"/>
+            <w:noProof/>
+          </w:rPr>
+          <w:t>3.3.</w:t>
+        </w:r>
+        <w:r>
+          <w:rPr>
+            <w:rFonts w:asciiTheme="minorHAnsi" w:eastAsiaTheme="minorEastAsia" w:hAnsiTheme="minorHAnsi"/>
+            <w:noProof/>
+          </w:rPr>
+          <w:tab/>
+        </w:r>
+        <w:r>
+          <w:rPr>
+            <w:rStyle w:val="Hyperlink"/>
+            <w:noProof/>
+          </w:rPr>
+          <w:t>Xây dựng trang quản trị (Admin)</w:t>
+        </w:r>
+        <w:r>
+          <w:rPr>
+            <w:noProof/>
+            <w:webHidden/>
+          </w:rPr>
+          <w:tab/>
+        </w:r>
+        <w:r>
+          <w:rPr>
+            <w:noProof/>
+            <w:webHidden/>
+          </w:rPr>
+          <w:fldChar w:fldCharType="begin"/>
+        </w:r>
+        <w:r>
+          <w:rPr>
+            <w:noProof/>
+            <w:webHidden/>
+          </w:rPr>
+          <w:instrText xml:space="preserve"> PAGEREF _Toc55217622 \h </w:instrText>
+        </w:r>
+        <w:r>
+          <w:rPr>
+            <w:noProof/>
+            <w:webHidden/>
+          </w:rPr>
+        </w:r>
+        <w:r>
+          <w:rPr>
+            <w:noProof/>
+            <w:webHidden/>
+          </w:rPr>
+          <w:fldChar w:fldCharType="separate"/>
+        </w:r>
+        <w:r>
+          <w:rPr>
+            <w:noProof/>
+            <w:webHidden/>
+          </w:rPr>
+          <w:t>7</w:t>
+        </w:r>
+        <w:r>
+          <w:rPr>
+            <w:noProof/>
+            <w:webHidden/>
+          </w:rPr>
+          <w:fldChar w:fldCharType="end"/>
+        </w:r>
+      </w:hyperlink>
+    </w:p>
+    <w:p>
+      <w:pPr>
+        <w:pStyle w:val="TOC2"/>
+        <w:tabs>
+          <w:tab w:val="left" w:pos="880"/>
+          <w:tab w:val="right" w:leader="dot" w:pos="9061"/>
+        </w:tabs>
+        <w:rPr>
+          <w:rFonts w:asciiTheme="minorHAnsi" w:eastAsiaTheme="minorEastAsia" w:hAnsiTheme="minorHAnsi"/>
+          <w:noProof/>
+        </w:rPr>
+      </w:pPr>
+      <w:hyperlink w:anchor="_Toc55217623" w:history="1">
+        <w:r>
+          <w:rPr>
+            <w:rStyle w:val="Hyperlink"/>
+            <w:noProof/>
+          </w:rPr>
+          <w:t>3.4.</w:t>
+        </w:r>
+        <w:r>
+          <w:rPr>
+            <w:rFonts w:asciiTheme="minorHAnsi" w:eastAsiaTheme="minorEastAsia" w:hAnsiTheme="minorHAnsi"/>
+            <w:noProof/>
+          </w:rPr>
+          <w:tab/>
+        </w:r>
+        <w:r>
+          <w:rPr>
+            <w:rStyle w:val="Hyperlink"/>
+            <w:noProof/>
+          </w:rPr>
+          <w:t>Tạo các API theo yêu cầu hệ thống</w:t>
+        </w:r>
+        <w:r>
+          <w:rPr>
+            <w:noProof/>
+            <w:webHidden/>
+          </w:rPr>
+          <w:tab/>
+        </w:r>
+        <w:r>
+          <w:rPr>
+            <w:noProof/>
+            <w:webHidden/>
+          </w:rPr>
+          <w:fldChar w:fldCharType="begin"/>
+        </w:r>
+        <w:r>
+          <w:rPr>
+            <w:noProof/>
+            <w:webHidden/>
+          </w:rPr>
+          <w:instrText xml:space="preserve"> PAGEREF _Toc55217623 \h </w:instrText>
         </w:r>
         <w:r>
           <w:rPr>
@@ -1902,7 +2221,7 @@
           <w:noProof/>
         </w:rPr>
       </w:pPr>
-      <w:hyperlink w:anchor="_Toc53331174" w:history="1">
+      <w:hyperlink w:anchor="_Toc55217624" w:history="1">
         <w:r>
           <w:rPr>
             <w:rStyle w:val="Hyperlink"/>
@@ -1922,7 +2241,7 @@
             <w:rStyle w:val="Hyperlink"/>
             <w:noProof/>
           </w:rPr>
-          <w:t>Kết quả đạt được</w:t>
+          <w:t>Kết luận</w:t>
         </w:r>
         <w:r>
           <w:rPr>
@@ -1943,7 +2262,7 @@
             <w:noProof/>
             <w:webHidden/>
           </w:rPr>
-          <w:instrText xml:space="preserve"> PAGEREF _Toc53331174 \h </w:instrText>
+          <w:instrText xml:space="preserve"> PAGEREF _Toc55217624 \h </w:instrText>
         </w:r>
         <w:r>
           <w:rPr>
@@ -1985,7 +2304,7 @@
           <w:noProof/>
         </w:rPr>
       </w:pPr>
-      <w:hyperlink w:anchor="_Toc53331175" w:history="1">
+      <w:hyperlink w:anchor="_Toc55217625" w:history="1">
         <w:r>
           <w:rPr>
             <w:rStyle w:val="Hyperlink"/>
@@ -2012,7 +2331,7 @@
             <w:noProof/>
             <w:webHidden/>
           </w:rPr>
-          <w:instrText xml:space="preserve"> PAGEREF _Toc53331175 \h </w:instrText>
+          <w:instrText xml:space="preserve"> PAGEREF _Toc55217625 \h </w:instrText>
         </w:r>
         <w:r>
           <w:rPr>
@@ -2054,7 +2373,7 @@
           <w:noProof/>
         </w:rPr>
       </w:pPr>
-      <w:hyperlink w:anchor="_Toc53331176" w:history="1">
+      <w:hyperlink w:anchor="_Toc55217626" w:history="1">
         <w:r>
           <w:rPr>
             <w:rStyle w:val="Hyperlink"/>
@@ -2081,7 +2400,7 @@
             <w:noProof/>
             <w:webHidden/>
           </w:rPr>
-          <w:instrText xml:space="preserve"> PAGEREF _Toc53331176 \h </w:instrText>
+          <w:instrText xml:space="preserve"> PAGEREF _Toc55217626 \h </w:instrText>
         </w:r>
         <w:r>
           <w:rPr>
@@ -2101,7 +2420,7 @@
             <w:noProof/>
             <w:webHidden/>
           </w:rPr>
-          <w:t>9</w:t>
+          <w:t>8</w:t>
         </w:r>
         <w:r>
           <w:rPr>
@@ -2156,7 +2475,7 @@
         <w:pStyle w:val="Head"/>
       </w:pPr>
       <w:bookmarkStart w:id="0" w:name="_Toc53317153"/>
-      <w:bookmarkStart w:id="1" w:name="_Toc53331160"/>
+      <w:bookmarkStart w:id="1" w:name="_Toc55217606"/>
       <w:r>
         <w:lastRenderedPageBreak/>
         <w:t>MỞ ĐẦU</w:t>
@@ -2187,102 +2506,91 @@
       <w:pPr>
         <w:pStyle w:val="Title1"/>
       </w:pPr>
-      <w:bookmarkStart w:id="2" w:name="_Toc53317154"/>
-      <w:bookmarkStart w:id="3" w:name="_Toc53331161"/>
+      <w:bookmarkStart w:id="2" w:name="_Toc55217607"/>
       <w:r>
         <w:lastRenderedPageBreak/>
-        <w:t>G</w:t>
-      </w:r>
-      <w:r>
-        <w:rPr>
-          <w:rStyle w:val="Heading1Char"/>
-        </w:rPr>
-        <w:t>i</w:t>
-      </w:r>
-      <w:r>
-        <w:t>ới thiệu đề tài</w:t>
+        <w:t>Tổng quan</w:t>
       </w:r>
       <w:bookmarkEnd w:id="2"/>
+    </w:p>
+    <w:p>
+      <w:pPr>
+        <w:pStyle w:val="Title2"/>
+      </w:pPr>
+      <w:bookmarkStart w:id="3" w:name="_Toc53317155"/>
+      <w:bookmarkStart w:id="4" w:name="_Toc55217608"/>
+      <w:r>
+        <w:t>Ý tưởng đề tài</w:t>
+      </w:r>
+      <w:bookmarkStart w:id="5" w:name="_Toc53317156"/>
       <w:bookmarkEnd w:id="3"/>
-    </w:p>
-    <w:p>
-      <w:pPr>
-        <w:pStyle w:val="Title2"/>
-      </w:pPr>
-      <w:bookmarkStart w:id="4" w:name="_Toc53317155"/>
-      <w:bookmarkStart w:id="5" w:name="_Toc53331162"/>
-      <w:r>
-        <w:t>Ý tưởng đề tài</w:t>
-      </w:r>
-      <w:bookmarkStart w:id="6" w:name="_Toc53317156"/>
       <w:bookmarkEnd w:id="4"/>
       <w:bookmarkEnd w:id="5"/>
+    </w:p>
+    <w:p>
+      <w:pPr>
+        <w:pStyle w:val="Title2"/>
+      </w:pPr>
+      <w:bookmarkStart w:id="6" w:name="_Toc53317157"/>
+      <w:bookmarkStart w:id="7" w:name="_Toc55217609"/>
+      <w:r>
+        <w:t>Mô tả đề tài</w:t>
+      </w:r>
       <w:bookmarkEnd w:id="6"/>
+      <w:bookmarkEnd w:id="7"/>
+    </w:p>
+    <w:p>
+      <w:pPr>
+        <w:pStyle w:val="p"/>
+      </w:pPr>
+      <w:r>
+        <w:t xml:space="preserve">Hệ thống website bán các thiết bị phần cứng, linh kiện cho máy tính và các đồ dùng công nghệ online và có thể mở rộng để bán được nhiều mặt hàng khác. </w:t>
+      </w:r>
+    </w:p>
+    <w:p>
+      <w:pPr>
+        <w:pStyle w:val="p"/>
+      </w:pPr>
+      <w:r>
+        <w:t xml:space="preserve">Website sử dụng framework Django của ngôn ngữ Python để xây dựng cấu trúc của web, tạo các </w:t>
+      </w:r>
+      <w:r>
+        <w:t>API</w:t>
+      </w:r>
+      <w:r>
+        <w:t xml:space="preserve"> và trang admin cơ bản.</w:t>
+      </w:r>
+      <w:r>
+        <w:t xml:space="preserve"> </w:t>
+      </w:r>
+      <w:r>
+        <w:t xml:space="preserve">Để lưu trữ dữ liệu, hệ thống sử dụng hệ quản trị cơ sở dữ liệu MySQL. </w:t>
+      </w:r>
+      <w:r>
+        <w:t xml:space="preserve">Website chủ yếu phục vụ cho 3 đối tượng chính là khách hàng, nhân viên và quản trị viên. </w:t>
+      </w:r>
     </w:p>
     <w:p>
       <w:pPr>
         <w:pStyle w:val="Title2"/>
       </w:pPr>
-      <w:bookmarkStart w:id="7" w:name="_Toc53317157"/>
-      <w:bookmarkStart w:id="8" w:name="_Toc53331163"/>
-      <w:r>
-        <w:t>Mô tả đề tài</w:t>
-      </w:r>
-      <w:bookmarkEnd w:id="7"/>
+      <w:bookmarkStart w:id="8" w:name="_Toc53317158"/>
+      <w:bookmarkStart w:id="9" w:name="_Toc55217610"/>
+      <w:r>
+        <w:t>Công nghệ sử dụng</w:t>
+      </w:r>
       <w:bookmarkEnd w:id="8"/>
-    </w:p>
-    <w:p>
-      <w:pPr>
-        <w:pStyle w:val="p"/>
-      </w:pPr>
-      <w:r>
-        <w:t xml:space="preserve">Hệ thống website bán các thiết bị phần cứng, linh kiện cho máy tính và các đồ dùng công nghệ online và có thể mở rộng để bán được nhiều mặt hàng khác. </w:t>
-      </w:r>
-    </w:p>
-    <w:p>
-      <w:pPr>
-        <w:pStyle w:val="p"/>
-      </w:pPr>
-      <w:r>
-        <w:t xml:space="preserve">Website sử dụng framework Django của ngôn ngữ Python để xây dựng cấu trúc của web, tạo các </w:t>
-      </w:r>
-      <w:r>
-        <w:t>API</w:t>
-      </w:r>
-      <w:r>
-        <w:t xml:space="preserve"> và trang admin cơ bản.</w:t>
-      </w:r>
-      <w:r>
-        <w:t xml:space="preserve"> </w:t>
-      </w:r>
-      <w:r>
-        <w:t xml:space="preserve">Để lưu trữ dữ liệu, hệ thống sử dụng hệ quản trị cơ sở dữ liệu MySQL. </w:t>
-      </w:r>
-      <w:r>
-        <w:t xml:space="preserve">Website chủ yếu phục vụ cho 3 đối tượng chính là khách hàng, nhân viên và quản trị viên. </w:t>
-      </w:r>
-    </w:p>
-    <w:p>
-      <w:pPr>
-        <w:pStyle w:val="Title2"/>
-      </w:pPr>
-      <w:bookmarkStart w:id="9" w:name="_Toc53317158"/>
-      <w:bookmarkStart w:id="10" w:name="_Toc53331164"/>
-      <w:r>
-        <w:t>Công nghệ sử dụng</w:t>
-      </w:r>
       <w:bookmarkEnd w:id="9"/>
+    </w:p>
+    <w:p>
+      <w:pPr>
+        <w:pStyle w:val="Title3"/>
+      </w:pPr>
+      <w:bookmarkStart w:id="10" w:name="_Toc55217611"/>
+      <w:r>
+        <w:t>Framework Django</w:t>
+      </w:r>
       <w:bookmarkEnd w:id="10"/>
-    </w:p>
-    <w:p>
-      <w:pPr>
-        <w:pStyle w:val="Title3"/>
-      </w:pPr>
-      <w:bookmarkStart w:id="11" w:name="_Toc53331165"/>
-      <w:r>
-        <w:t>Framework Django</w:t>
-      </w:r>
-      <w:bookmarkEnd w:id="11"/>
     </w:p>
     <w:p>
       <w:pPr>
@@ -2382,11 +2690,11 @@
       <w:pPr>
         <w:pStyle w:val="Title3"/>
       </w:pPr>
-      <w:bookmarkStart w:id="12" w:name="_Toc53331166"/>
+      <w:bookmarkStart w:id="11" w:name="_Toc55217612"/>
       <w:r>
         <w:t>MySQL Database</w:t>
       </w:r>
-      <w:bookmarkEnd w:id="12"/>
+      <w:bookmarkEnd w:id="11"/>
     </w:p>
     <w:p>
       <w:pPr>
@@ -2413,25 +2721,29 @@
       <w:pPr>
         <w:pStyle w:val="Title2"/>
       </w:pPr>
-      <w:bookmarkStart w:id="13" w:name="_Toc53317159"/>
-      <w:bookmarkStart w:id="14" w:name="_Toc53331167"/>
+      <w:bookmarkStart w:id="12" w:name="_Toc53317159"/>
+      <w:bookmarkStart w:id="13" w:name="_Toc55217613"/>
+      <w:bookmarkEnd w:id="12"/>
       <w:bookmarkEnd w:id="13"/>
+    </w:p>
+    <w:p>
+      <w:pPr>
+        <w:pStyle w:val="Title1"/>
+      </w:pPr>
+      <w:bookmarkStart w:id="14" w:name="_Toc55217614"/>
+      <w:r>
+        <w:t>Cơ sở lý thuyết</w:t>
+      </w:r>
       <w:bookmarkEnd w:id="14"/>
     </w:p>
     <w:p>
       <w:pPr>
-        <w:pStyle w:val="Title1"/>
-      </w:pPr>
-      <w:bookmarkStart w:id="15" w:name="_Toc53317160"/>
-      <w:bookmarkStart w:id="16" w:name="_Toc53331168"/>
-      <w:r>
-        <w:t xml:space="preserve">Phân </w:t>
-      </w:r>
-      <w:r>
-        <w:t>tích thiết kế</w:t>
-      </w:r>
-      <w:r>
-        <w:t xml:space="preserve"> hệ thống</w:t>
+        <w:pStyle w:val="Title2"/>
+      </w:pPr>
+      <w:bookmarkStart w:id="15" w:name="_Toc53317161"/>
+      <w:bookmarkStart w:id="16" w:name="_Toc55217615"/>
+      <w:r>
+        <w:t>Đặc tả yêu cầu</w:t>
       </w:r>
       <w:bookmarkEnd w:id="15"/>
       <w:bookmarkEnd w:id="16"/>
@@ -2440,10 +2752,10 @@
       <w:pPr>
         <w:pStyle w:val="Title2"/>
       </w:pPr>
-      <w:bookmarkStart w:id="17" w:name="_Toc53317161"/>
-      <w:bookmarkStart w:id="18" w:name="_Toc53331169"/>
-      <w:r>
-        <w:t>Đặc tả yêu cầu</w:t>
+      <w:bookmarkStart w:id="17" w:name="_Toc53317162"/>
+      <w:bookmarkStart w:id="18" w:name="_Toc55217616"/>
+      <w:r>
+        <w:t>Sơ đồ Use case</w:t>
       </w:r>
       <w:bookmarkEnd w:id="17"/>
       <w:bookmarkEnd w:id="18"/>
@@ -2453,264 +2765,9 @@
         <w:pStyle w:val="p"/>
       </w:pPr>
       <w:r>
-        <w:t>Xây dựng hệ thống website bán hàng online (High-end PC và Gaming gear). Hệ thống cho phép khách hàng truy cập website để xem các mặt hàng, sản phẩm và chọn đặt mua các sản phẩm theo nhu cầu. Hệ thống cung cấp các chức năng quản lý về sản phẩm, loại sản phẩm, đơn hàng</w:t>
-      </w:r>
-      <w:r>
-        <w:t>, tài khoản nhân viên</w:t>
-      </w:r>
-      <w:r>
-        <w:t xml:space="preserve"> cho quản trị viên, chủ sở hữu website</w:t>
-      </w:r>
-      <w:r>
-        <w:t>.</w:t>
-      </w:r>
-    </w:p>
-    <w:p>
-      <w:pPr>
-        <w:pStyle w:val="p"/>
-        <w:numPr>
-          <w:ilvl w:val="0"/>
-          <w:numId w:val="14"/>
-        </w:numPr>
-      </w:pPr>
-      <w:r>
-        <w:t>Hệ thống bao gồm 2 tác nhân chính là: K</w:t>
-      </w:r>
-      <w:r>
-        <w:t>hách hàng, nhân viên và</w:t>
-      </w:r>
-      <w:r>
-        <w:t xml:space="preserve"> quản trị viên</w:t>
-      </w:r>
-    </w:p>
-    <w:p>
-      <w:pPr>
-        <w:pStyle w:val="p"/>
-        <w:numPr>
-          <w:ilvl w:val="0"/>
-          <w:numId w:val="14"/>
-        </w:numPr>
-      </w:pPr>
-      <w:r>
-        <w:t>C</w:t>
-      </w:r>
-      <w:r>
-        <w:t>hức năng dành cho cả 3</w:t>
-      </w:r>
-      <w:r>
-        <w:t xml:space="preserve"> tác nhân:</w:t>
-      </w:r>
-    </w:p>
-    <w:p>
-      <w:pPr>
-        <w:pStyle w:val="p"/>
-        <w:numPr>
-          <w:ilvl w:val="1"/>
-          <w:numId w:val="14"/>
-        </w:numPr>
-      </w:pPr>
-      <w:r>
-        <w:t>Đăng nhập</w:t>
-      </w:r>
-    </w:p>
-    <w:p>
-      <w:pPr>
-        <w:pStyle w:val="p"/>
-        <w:numPr>
-          <w:ilvl w:val="1"/>
-          <w:numId w:val="14"/>
-        </w:numPr>
-      </w:pPr>
-      <w:r>
-        <w:t>Đăng xuất</w:t>
-      </w:r>
-    </w:p>
-    <w:p>
-      <w:pPr>
-        <w:pStyle w:val="p"/>
-        <w:numPr>
-          <w:ilvl w:val="1"/>
-          <w:numId w:val="14"/>
-        </w:numPr>
-      </w:pPr>
-      <w:r>
-        <w:t>Sửa thông tin tài khoản</w:t>
-      </w:r>
-    </w:p>
-    <w:p>
-      <w:pPr>
-        <w:pStyle w:val="p"/>
-        <w:numPr>
-          <w:ilvl w:val="0"/>
-          <w:numId w:val="14"/>
-        </w:numPr>
-      </w:pPr>
-      <w:r>
-        <w:t xml:space="preserve">Chức năng dành cho </w:t>
-      </w:r>
-      <w:r>
-        <w:t>nhân viên</w:t>
-      </w:r>
-      <w:r>
-        <w:t>:</w:t>
-      </w:r>
-    </w:p>
-    <w:p>
-      <w:pPr>
-        <w:pStyle w:val="p"/>
-        <w:numPr>
-          <w:ilvl w:val="1"/>
-          <w:numId w:val="14"/>
-        </w:numPr>
-      </w:pPr>
-      <w:r>
-        <w:t>Quản lý sản phẩm: Bao gồm các thao tác thêm, sửa, xóa sản phẩm, loại sản phẩm, nhà sản xuất, các thông tin về khuyến mãi cho sản phẩm</w:t>
-      </w:r>
-    </w:p>
-    <w:p>
-      <w:pPr>
-        <w:pStyle w:val="p"/>
-        <w:numPr>
-          <w:ilvl w:val="1"/>
-          <w:numId w:val="14"/>
-        </w:numPr>
-      </w:pPr>
-      <w:r>
-        <w:t>Quản lý đơn hàng: Bao gồm thao tác xem danh sách đơn hàng, cập nhật thông tin cho đơn hàng (Trạng thái đơn hàng)</w:t>
-      </w:r>
-    </w:p>
-    <w:p>
-      <w:pPr>
-        <w:pStyle w:val="p"/>
-        <w:numPr>
-          <w:ilvl w:val="0"/>
-          <w:numId w:val="14"/>
-        </w:numPr>
-      </w:pPr>
-      <w:r>
-        <w:t>Chức năng dành cho quản trị viên:</w:t>
-      </w:r>
-    </w:p>
-    <w:p>
-      <w:pPr>
-        <w:pStyle w:val="p"/>
-        <w:numPr>
-          <w:ilvl w:val="1"/>
-          <w:numId w:val="14"/>
-        </w:numPr>
-      </w:pPr>
-      <w:r>
-        <w:t>Quản lý các tài khoản nhân viên: Bao gồm các thao tác tạo tài khoản nhân viên, sửa thông tin tài khoản nhân viên</w:t>
-      </w:r>
-    </w:p>
-    <w:p>
-      <w:pPr>
-        <w:pStyle w:val="p"/>
-        <w:numPr>
-          <w:ilvl w:val="0"/>
-          <w:numId w:val="14"/>
-        </w:numPr>
-      </w:pPr>
-      <w:r>
-        <w:t>Chức năng dành cho khách hàng:</w:t>
-      </w:r>
-    </w:p>
-    <w:p>
-      <w:pPr>
-        <w:pStyle w:val="p"/>
-        <w:numPr>
-          <w:ilvl w:val="1"/>
-          <w:numId w:val="14"/>
-        </w:numPr>
-      </w:pPr>
-      <w:r>
-        <w:t>Xem danh sách sản phẩm</w:t>
-      </w:r>
-    </w:p>
-    <w:p>
-      <w:pPr>
-        <w:pStyle w:val="p"/>
-        <w:numPr>
-          <w:ilvl w:val="1"/>
-          <w:numId w:val="14"/>
-        </w:numPr>
-      </w:pPr>
-      <w:r>
-        <w:t>Thêm sản phẩm vào giỏ hàng</w:t>
-      </w:r>
-    </w:p>
-    <w:p>
-      <w:pPr>
-        <w:pStyle w:val="p"/>
-        <w:numPr>
-          <w:ilvl w:val="1"/>
-          <w:numId w:val="14"/>
-        </w:numPr>
-      </w:pPr>
-      <w:r>
-        <w:t>Xem thông tin giỏ hàng: Từ chức năng này, khách hàng có thể cập nh</w:t>
-      </w:r>
-      <w:r>
-        <w:t>ật số lượng sản phẩm trong giỏ, nhập mã giảm giá nếu có, tiến hành đặt hàng.</w:t>
-      </w:r>
-    </w:p>
-    <w:p>
-      <w:pPr>
-        <w:pStyle w:val="p"/>
-        <w:numPr>
-          <w:ilvl w:val="1"/>
-          <w:numId w:val="14"/>
-        </w:numPr>
-      </w:pPr>
-      <w:r>
-        <w:t>Đặt hàng: Khách hàng chỉ được đặt hàng khi đã đăng nhập, sau đó tiến hành các thao tác gồm chọn phương thức giao hàng và phương thức thanh toán. (Khi đặt hàng, khách hàng có thể thay đổi địa chỉ nhận hàng theo nhu cầu)</w:t>
-      </w:r>
-    </w:p>
-    <w:p>
-      <w:pPr>
-        <w:pStyle w:val="p"/>
-        <w:numPr>
-          <w:ilvl w:val="1"/>
-          <w:numId w:val="14"/>
-        </w:numPr>
-      </w:pPr>
-      <w:r>
-        <w:t>Xem lịch sử đặt hàng: Xem thông tin các đơn hàng đã đặt, và thể hủy đơn nếu đơn hàng đó có phương thức thanh toán là trả tiền trực tiếp và trạng thái của đơn là chưa hoàn tất.</w:t>
-      </w:r>
-    </w:p>
-    <w:p>
-      <w:pPr>
-        <w:pStyle w:val="p"/>
-        <w:numPr>
-          <w:ilvl w:val="1"/>
-          <w:numId w:val="14"/>
-        </w:numPr>
-      </w:pPr>
-      <w:r>
-        <w:t>Đăng ký tài khoản</w:t>
-      </w:r>
-    </w:p>
-    <w:p>
-      <w:pPr>
-        <w:pStyle w:val="Title2"/>
-      </w:pPr>
-      <w:bookmarkStart w:id="19" w:name="_Toc53317162"/>
-      <w:bookmarkStart w:id="20" w:name="_Toc53331170"/>
-      <w:r>
-        <w:t>Sơ đồ Use case</w:t>
-      </w:r>
-      <w:bookmarkEnd w:id="19"/>
-      <w:bookmarkEnd w:id="20"/>
-    </w:p>
-    <w:p>
-      <w:pPr>
-        <w:pStyle w:val="p"/>
-      </w:pPr>
-      <w:r>
         <w:rPr>
           <w:noProof/>
         </w:rPr>
-        <w:lastRenderedPageBreak/>
         <w:drawing>
           <wp:anchor distT="0" distB="0" distL="114300" distR="114300" simplePos="0" relativeHeight="251662336" behindDoc="0" locked="0" layoutInCell="1" allowOverlap="1" wp14:anchorId="4B7F4F40" wp14:editId="417FB656">
             <wp:simplePos x="0" y="0"/>
@@ -2794,20 +2851,20 @@
       <w:pPr>
         <w:pStyle w:val="Title2"/>
       </w:pPr>
-      <w:bookmarkStart w:id="21" w:name="_Toc53317163"/>
-      <w:bookmarkStart w:id="22" w:name="_Toc53331171"/>
+      <w:bookmarkStart w:id="19" w:name="_Toc53317163"/>
+      <w:bookmarkStart w:id="20" w:name="_Toc55217617"/>
       <w:r>
         <w:t>Sơ đồ tuần tự (Sequence)</w:t>
       </w:r>
-      <w:bookmarkEnd w:id="21"/>
-      <w:bookmarkEnd w:id="22"/>
+      <w:bookmarkEnd w:id="19"/>
+      <w:bookmarkEnd w:id="20"/>
     </w:p>
     <w:p>
       <w:pPr>
         <w:pStyle w:val="Title2"/>
       </w:pPr>
-      <w:bookmarkStart w:id="23" w:name="_Toc53317164"/>
-      <w:bookmarkStart w:id="24" w:name="_Toc53331172"/>
+      <w:bookmarkStart w:id="21" w:name="_Toc53317164"/>
+      <w:bookmarkStart w:id="22" w:name="_Toc55217618"/>
       <w:r>
         <w:rPr>
           <w:noProof/>
@@ -2878,8 +2935,8 @@
       <w:r>
         <w:t>Sơ đồ Class</w:t>
       </w:r>
-      <w:bookmarkEnd w:id="23"/>
-      <w:bookmarkEnd w:id="24"/>
+      <w:bookmarkEnd w:id="21"/>
+      <w:bookmarkEnd w:id="22"/>
     </w:p>
     <w:p>
       <w:pPr>
@@ -2910,102 +2967,304 @@
       <w:pPr>
         <w:pStyle w:val="Title1"/>
       </w:pPr>
-      <w:bookmarkStart w:id="25" w:name="_Toc53317165"/>
-      <w:bookmarkStart w:id="26" w:name="_Toc53331173"/>
+      <w:bookmarkStart w:id="23" w:name="_Toc53317165"/>
+      <w:bookmarkStart w:id="24" w:name="_Toc55217619"/>
+      <w:bookmarkEnd w:id="23"/>
+      <w:r>
+        <w:lastRenderedPageBreak/>
+        <w:t>Nội dung thực hiện</w:t>
+      </w:r>
+      <w:bookmarkEnd w:id="24"/>
+    </w:p>
+    <w:p>
+      <w:pPr>
+        <w:pStyle w:val="Title2"/>
+      </w:pPr>
+      <w:bookmarkStart w:id="25" w:name="_Toc55217620"/>
+      <w:r>
+        <w:t>Xác định yêu cầu hệ thống</w:t>
+      </w:r>
       <w:bookmarkEnd w:id="25"/>
-      <w:r>
-        <w:t>Quy trình phát triển dự án</w:t>
+    </w:p>
+    <w:p>
+      <w:pPr>
+        <w:pStyle w:val="p"/>
+      </w:pPr>
+      <w:r>
+        <w:t xml:space="preserve">Xây dựng </w:t>
+      </w:r>
+      <w:r>
+        <w:t>các API phục vụ cho hệ thống website</w:t>
+      </w:r>
+      <w:r>
+        <w:t xml:space="preserve"> bán hàng online (High-end PC và Gaming gear). </w:t>
+      </w:r>
+      <w:r>
+        <w:t>Các API hỗ trợ</w:t>
+      </w:r>
+      <w:r>
+        <w:t xml:space="preserve"> </w:t>
+      </w:r>
+      <w:r>
+        <w:t>cho việc</w:t>
+      </w:r>
+      <w:r>
+        <w:t xml:space="preserve"> truy cập website để xem các mặt hàng, sản phẩm và chọn đặt mua các sản phẩm theo nhu cầu. Hệ thống cung cấp các chức năng quản lý về sản phẩm, loại sản phẩm, đơn hàng, tài khoản nhân viên cho quản trị viên, chủ sở hữu website.</w:t>
+      </w:r>
+    </w:p>
+    <w:p>
+      <w:pPr>
+        <w:pStyle w:val="p"/>
+        <w:numPr>
+          <w:ilvl w:val="0"/>
+          <w:numId w:val="14"/>
+        </w:numPr>
+      </w:pPr>
+      <w:r>
+        <w:t>Hệ thống bao gồm 2 tác nhân chính là: Khách hàng, nhân viên và quản trị viên</w:t>
+      </w:r>
+    </w:p>
+    <w:p>
+      <w:pPr>
+        <w:pStyle w:val="p"/>
+        <w:numPr>
+          <w:ilvl w:val="0"/>
+          <w:numId w:val="14"/>
+        </w:numPr>
+      </w:pPr>
+      <w:r>
+        <w:t>Chức năng dành cho cả 3 tác nhân:</w:t>
+      </w:r>
+    </w:p>
+    <w:p>
+      <w:pPr>
+        <w:pStyle w:val="p"/>
+        <w:numPr>
+          <w:ilvl w:val="1"/>
+          <w:numId w:val="14"/>
+        </w:numPr>
+      </w:pPr>
+      <w:r>
+        <w:t>Đăng nhập</w:t>
+      </w:r>
+    </w:p>
+    <w:p>
+      <w:pPr>
+        <w:pStyle w:val="p"/>
+        <w:numPr>
+          <w:ilvl w:val="1"/>
+          <w:numId w:val="14"/>
+        </w:numPr>
+      </w:pPr>
+      <w:r>
+        <w:t>Đăng xuất</w:t>
+      </w:r>
+    </w:p>
+    <w:p>
+      <w:pPr>
+        <w:pStyle w:val="p"/>
+        <w:numPr>
+          <w:ilvl w:val="1"/>
+          <w:numId w:val="14"/>
+        </w:numPr>
+      </w:pPr>
+      <w:r>
+        <w:t>Sửa thông tin tài khoản</w:t>
+      </w:r>
+    </w:p>
+    <w:p>
+      <w:pPr>
+        <w:pStyle w:val="p"/>
+        <w:numPr>
+          <w:ilvl w:val="0"/>
+          <w:numId w:val="14"/>
+        </w:numPr>
+      </w:pPr>
+      <w:r>
+        <w:t>Chức năng dành cho nhân viên:</w:t>
+      </w:r>
+    </w:p>
+    <w:p>
+      <w:pPr>
+        <w:pStyle w:val="p"/>
+        <w:numPr>
+          <w:ilvl w:val="1"/>
+          <w:numId w:val="14"/>
+        </w:numPr>
+      </w:pPr>
+      <w:r>
+        <w:t>Quản lý sản phẩm: Bao gồm các thao tác thêm, sửa, xóa sản phẩm, loại sản phẩm, nhà sản xuất, các thông tin về khuyến mãi cho sản phẩm</w:t>
+      </w:r>
+    </w:p>
+    <w:p>
+      <w:pPr>
+        <w:pStyle w:val="p"/>
+        <w:numPr>
+          <w:ilvl w:val="1"/>
+          <w:numId w:val="14"/>
+        </w:numPr>
+      </w:pPr>
+      <w:r>
+        <w:t>Quản lý đơn hàng: Bao gồm thao tác xem danh sách đơn hàng, cập nhật thông tin cho đơn hàng (Trạng thái đơn hàng)</w:t>
+      </w:r>
+    </w:p>
+    <w:p>
+      <w:pPr>
+        <w:pStyle w:val="p"/>
+        <w:numPr>
+          <w:ilvl w:val="0"/>
+          <w:numId w:val="14"/>
+        </w:numPr>
+      </w:pPr>
+      <w:r>
+        <w:t>Chức năng dành cho quản trị viên:</w:t>
+      </w:r>
+    </w:p>
+    <w:p>
+      <w:pPr>
+        <w:pStyle w:val="p"/>
+        <w:numPr>
+          <w:ilvl w:val="1"/>
+          <w:numId w:val="14"/>
+        </w:numPr>
+      </w:pPr>
+      <w:r>
+        <w:t>Quản lý các tài khoản nhân viên: Bao gồm các thao tác tạo tài khoản nhân viên, sửa thông tin tài khoản nhân viên</w:t>
+      </w:r>
+    </w:p>
+    <w:p>
+      <w:pPr>
+        <w:pStyle w:val="p"/>
+        <w:numPr>
+          <w:ilvl w:val="0"/>
+          <w:numId w:val="14"/>
+        </w:numPr>
+      </w:pPr>
+      <w:r>
+        <w:t>Chức năng dành cho khách hàng:</w:t>
+      </w:r>
+    </w:p>
+    <w:p>
+      <w:pPr>
+        <w:pStyle w:val="p"/>
+        <w:numPr>
+          <w:ilvl w:val="1"/>
+          <w:numId w:val="14"/>
+        </w:numPr>
+      </w:pPr>
+      <w:r>
+        <w:t>Xem danh sách sản phẩm</w:t>
+      </w:r>
+    </w:p>
+    <w:p>
+      <w:pPr>
+        <w:pStyle w:val="p"/>
+        <w:numPr>
+          <w:ilvl w:val="1"/>
+          <w:numId w:val="14"/>
+        </w:numPr>
+      </w:pPr>
+      <w:r>
+        <w:t>Thêm sản phẩm vào giỏ hàng</w:t>
+      </w:r>
+    </w:p>
+    <w:p>
+      <w:pPr>
+        <w:pStyle w:val="p"/>
+        <w:numPr>
+          <w:ilvl w:val="1"/>
+          <w:numId w:val="14"/>
+        </w:numPr>
+      </w:pPr>
+      <w:r>
+        <w:t>Xem thông tin giỏ hàng: Từ chức năng này, khách hàng có thể cập nhật số lượng sản phẩm trong giỏ, nhập mã giảm giá nếu có, tiến hành đặt hàng.</w:t>
+      </w:r>
+    </w:p>
+    <w:p>
+      <w:pPr>
+        <w:pStyle w:val="p"/>
+        <w:numPr>
+          <w:ilvl w:val="1"/>
+          <w:numId w:val="14"/>
+        </w:numPr>
+      </w:pPr>
+      <w:r>
+        <w:t>Đặt hàng: Khách hàng chỉ được đặt hàng khi đã đăng nhập, sau đó tiến hành các thao tác gồm chọn phương thức giao hàng và phương thức thanh toán. (Khi đặt hàng, khách hàng có thể thay đổi địa chỉ nhận hàng theo nhu cầu)</w:t>
+      </w:r>
+    </w:p>
+    <w:p>
+      <w:pPr>
+        <w:pStyle w:val="p"/>
+        <w:numPr>
+          <w:ilvl w:val="1"/>
+          <w:numId w:val="14"/>
+        </w:numPr>
+      </w:pPr>
+      <w:r>
+        <w:t>Xem lịch sử đặt hàng: Xem thông tin các đơn hàng đã đặt, và thể hủy đơn nếu đơn hàng đó có phương thức thanh toán là trả tiền trực tiếp và trạng thái của đơn là chưa hoàn tất.</w:t>
+      </w:r>
+    </w:p>
+    <w:p>
+      <w:pPr>
+        <w:pStyle w:val="p"/>
+        <w:numPr>
+          <w:ilvl w:val="1"/>
+          <w:numId w:val="14"/>
+        </w:numPr>
+      </w:pPr>
+      <w:r>
+        <w:t>Đăng ký tài khoản</w:t>
+      </w:r>
+    </w:p>
+    <w:p>
+      <w:pPr>
+        <w:pStyle w:val="Title2"/>
+      </w:pPr>
+      <w:bookmarkStart w:id="26" w:name="_Toc55217621"/>
+      <w:r>
+        <w:t>Thiết kế cơ sở dữ liệu</w:t>
       </w:r>
       <w:bookmarkEnd w:id="26"/>
     </w:p>
     <w:p>
       <w:pPr>
+        <w:pStyle w:val="Title2"/>
+      </w:pPr>
+      <w:bookmarkStart w:id="27" w:name="_Toc55217622"/>
+      <w:r>
+        <w:t>Xây dựng trang quản trị (Admin)</w:t>
+      </w:r>
+      <w:bookmarkEnd w:id="27"/>
+    </w:p>
+    <w:p>
+      <w:pPr>
+        <w:pStyle w:val="Title2"/>
+      </w:pPr>
+      <w:bookmarkStart w:id="28" w:name="_Toc55217623"/>
+      <w:r>
+        <w:t>Tạo các API theo yêu cầu hệ thống</w:t>
+      </w:r>
+      <w:bookmarkEnd w:id="28"/>
+    </w:p>
+    <w:p>
+      <w:pPr>
         <w:pStyle w:val="Title1"/>
       </w:pPr>
-      <w:bookmarkStart w:id="27" w:name="_Toc53331174"/>
-      <w:r>
-        <w:t>Kết quả đạt được</w:t>
-      </w:r>
-      <w:bookmarkEnd w:id="27"/>
+      <w:bookmarkStart w:id="29" w:name="_Toc55217624"/>
+      <w:r>
+        <w:t xml:space="preserve">Kết </w:t>
+      </w:r>
+      <w:r>
+        <w:t>luận</w:t>
+      </w:r>
+      <w:bookmarkEnd w:id="29"/>
     </w:p>
     <w:p>
       <w:pPr>
         <w:pStyle w:val="Title1"/>
       </w:pPr>
-      <w:bookmarkStart w:id="28" w:name="_Toc53331175"/>
-      <w:bookmarkEnd w:id="28"/>
-    </w:p>
-    <w:p>
-      <w:pPr>
-        <w:rPr>
-          <w:rFonts w:eastAsia="Times New Roman" w:cs="Times New Roman"/>
-          <w:sz w:val="26"/>
-          <w:szCs w:val="26"/>
-        </w:rPr>
-      </w:pPr>
-    </w:p>
-    <w:p>
-      <w:pPr>
-        <w:rPr>
-          <w:rFonts w:eastAsia="Times New Roman" w:cs="Times New Roman"/>
-          <w:sz w:val="26"/>
-          <w:szCs w:val="26"/>
-        </w:rPr>
-      </w:pPr>
-    </w:p>
-    <w:p>
-      <w:pPr>
-        <w:rPr>
-          <w:rFonts w:eastAsia="Times New Roman" w:cs="Times New Roman"/>
-          <w:sz w:val="26"/>
-          <w:szCs w:val="26"/>
-        </w:rPr>
-      </w:pPr>
-    </w:p>
-    <w:p>
-      <w:pPr>
-        <w:ind w:left="720"/>
-        <w:rPr>
-          <w:rFonts w:eastAsia="Times New Roman" w:cs="Times New Roman"/>
-          <w:sz w:val="26"/>
-          <w:szCs w:val="26"/>
-        </w:rPr>
-      </w:pPr>
-    </w:p>
-    <w:p>
-      <w:pPr>
-        <w:pStyle w:val="ListParagraph"/>
-        <w:ind w:left="360"/>
-        <w:rPr>
-          <w:rFonts w:eastAsia="Times New Roman" w:cs="Times New Roman"/>
-          <w:sz w:val="26"/>
-          <w:szCs w:val="26"/>
-        </w:rPr>
-      </w:pPr>
-      <w:r>
-        <w:rPr>
-          <w:rFonts w:eastAsia="Times New Roman" w:cs="Times New Roman"/>
-          <w:sz w:val="26"/>
-          <w:szCs w:val="26"/>
-        </w:rPr>
-        <w:tab/>
-      </w:r>
-      <w:r>
-        <w:rPr>
-          <w:rFonts w:eastAsia="Times New Roman" w:cs="Times New Roman"/>
-          <w:sz w:val="26"/>
-          <w:szCs w:val="26"/>
-        </w:rPr>
-        <w:tab/>
-      </w:r>
-      <w:r>
-        <w:rPr>
-          <w:rFonts w:eastAsia="Times New Roman" w:cs="Times New Roman"/>
-          <w:sz w:val="26"/>
-          <w:szCs w:val="26"/>
-        </w:rPr>
-        <w:tab/>
-      </w:r>
+      <w:bookmarkStart w:id="30" w:name="_Toc55217625"/>
+      <w:bookmarkEnd w:id="30"/>
     </w:p>
     <w:p>
       <w:pPr>
@@ -3030,17 +3289,71 @@
       <w:pPr>
         <w:pStyle w:val="Head"/>
       </w:pPr>
-      <w:bookmarkStart w:id="29" w:name="_Toc53317166"/>
-      <w:bookmarkStart w:id="30" w:name="_Toc53331176"/>
+      <w:bookmarkStart w:id="31" w:name="_Toc53317166"/>
+      <w:bookmarkStart w:id="32" w:name="_Toc55217626"/>
       <w:r>
         <w:lastRenderedPageBreak/>
         <w:t>TÀI LIỆU THAM KHẢO</w:t>
       </w:r>
-      <w:bookmarkEnd w:id="29"/>
-      <w:bookmarkEnd w:id="30"/>
+      <w:bookmarkEnd w:id="31"/>
+      <w:bookmarkEnd w:id="32"/>
+    </w:p>
+    <w:p>
+      <w:pPr>
+        <w:pStyle w:val="Head"/>
+        <w:jc w:val="left"/>
+        <w:rPr>
+          <w:b w:val="0"/>
+          <w:bCs/>
+        </w:rPr>
+      </w:pPr>
+      <w:hyperlink r:id="rId11" w:history="1">
+        <w:r>
+          <w:rPr>
+            <w:rStyle w:val="Hyperlink"/>
+            <w:b w:val="0"/>
+            <w:bCs/>
+          </w:rPr>
+          <w:t>https://docs.djangoproject.com/en/3.1/topics/email/</w:t>
+        </w:r>
+      </w:hyperlink>
+      <w:r>
+        <w:rPr>
+          <w:b w:val="0"/>
+          <w:bCs/>
+        </w:rPr>
+        <w:t xml:space="preserve"> - “01/11/2020”</w:t>
+      </w:r>
+    </w:p>
+    <w:p>
+      <w:pPr>
+        <w:pStyle w:val="Head"/>
+        <w:jc w:val="left"/>
+        <w:rPr>
+          <w:b w:val="0"/>
+          <w:bCs/>
+        </w:rPr>
+      </w:pPr>
+      <w:hyperlink r:id="rId12" w:history="1">
+        <w:r>
+          <w:rPr>
+            <w:rStyle w:val="Hyperlink"/>
+            <w:b w:val="0"/>
+            <w:bCs/>
+          </w:rPr>
+          <w:t>https://blog.mailtrap.io/django-send-email/</w:t>
+        </w:r>
+      </w:hyperlink>
+      <w:r>
+        <w:rPr>
+          <w:b w:val="0"/>
+          <w:bCs/>
+        </w:rPr>
+        <w:t xml:space="preserve"> - “01/11/2020”</w:t>
+      </w:r>
     </w:p>
     <w:sectPr>
-      <w:footerReference w:type="default" r:id="rId11"/>
+      <w:footerReference w:type="default" r:id="rId13"/>
       <w:pgSz w:w="11906" w:h="16838" w:code="9"/>
       <w:pgMar w:top="1134" w:right="1134" w:bottom="1134" w:left="1701" w:header="720" w:footer="720" w:gutter="0"/>
       <w:pgBorders w:display="firstPage" w:offsetFrom="page">
@@ -4681,6 +4994,7 @@
     <w:lsdException w:name="HTML Sample" w:semiHidden="1" w:unhideWhenUsed="1"/>
     <w:lsdException w:name="HTML Typewriter" w:semiHidden="1" w:unhideWhenUsed="1"/>
     <w:lsdException w:name="HTML Variable" w:semiHidden="1" w:unhideWhenUsed="1"/>
+    <w:lsdException w:name="Normal Table" w:semiHidden="1" w:unhideWhenUsed="1"/>
     <w:lsdException w:name="annotation subject" w:semiHidden="1" w:unhideWhenUsed="1"/>
     <w:lsdException w:name="No List" w:semiHidden="1" w:unhideWhenUsed="1"/>
     <w:lsdException w:name="Outline List 1" w:semiHidden="1" w:unhideWhenUsed="1"/>
@@ -4723,8 +5037,11 @@
     <w:lsdException w:name="Table Contemporary" w:semiHidden="1" w:unhideWhenUsed="1"/>
     <w:lsdException w:name="Table Elegant" w:semiHidden="1" w:unhideWhenUsed="1"/>
     <w:lsdException w:name="Table Professional" w:semiHidden="1" w:unhideWhenUsed="1"/>
+    <w:lsdException w:name="Table Subtle 1" w:semiHidden="1" w:unhideWhenUsed="1"/>
     <w:lsdException w:name="Table Subtle 2" w:semiHidden="1" w:unhideWhenUsed="1"/>
     <w:lsdException w:name="Table Web 1" w:semiHidden="1" w:unhideWhenUsed="1"/>
+    <w:lsdException w:name="Table Web 2" w:semiHidden="1" w:unhideWhenUsed="1"/>
+    <w:lsdException w:name="Table Web 3" w:semiHidden="1" w:unhideWhenUsed="1"/>
     <w:lsdException w:name="Balloon Text" w:semiHidden="1" w:unhideWhenUsed="1"/>
     <w:lsdException w:name="Table Grid" w:uiPriority="39"/>
     <w:lsdException w:name="Table Theme" w:semiHidden="1" w:unhideWhenUsed="1"/>
@@ -5375,6 +5692,18 @@
       <w:szCs w:val="26"/>
     </w:rPr>
   </w:style>
+  <w:style w:type="character" w:styleId="UnresolvedMention">
+    <w:name w:val="Unresolved Mention"/>
+    <w:basedOn w:val="DefaultParagraphFont"/>
+    <w:uiPriority w:val="99"/>
+    <w:semiHidden/>
+    <w:unhideWhenUsed/>
+    <w:rsid w:val="00DC017E"/>
+    <w:rPr>
+      <w:color w:val="605E5C"/>
+      <w:shd w:val="clear" w:color="auto" w:fill="E1DFDD"/>
+    </w:rPr>
+  </w:style>
 </w:styles>
 </file>
 

</xml_diff>